<commit_message>
Add flow chart to DLD
</commit_message>
<xml_diff>
--- a/docs/release-2/SW Detailed Level Design.docx
+++ b/docs/release-2/SW Detailed Level Design.docx
@@ -198,7 +198,7 @@
         <mc:AlternateContent>
           <mc:Choice Requires="wps">
             <w:drawing>
-              <wp:anchor behindDoc="0" distT="42545" distB="43180" distL="41910" distR="43815" simplePos="0" locked="0" layoutInCell="1" allowOverlap="1" relativeHeight="2" wp14:anchorId="4AD00290">
+              <wp:anchor behindDoc="0" distT="38735" distB="38735" distL="0" distR="0" simplePos="0" locked="0" layoutInCell="1" allowOverlap="1" relativeHeight="2" wp14:anchorId="4AD00290">
                 <wp:simplePos x="0" y="0"/>
                 <wp:positionH relativeFrom="column">
                   <wp:posOffset>0</wp:posOffset>
@@ -336,7 +336,7 @@
         <mc:AlternateContent>
           <mc:Choice Requires="wps">
             <w:drawing>
-              <wp:anchor behindDoc="0" distT="41275" distB="44450" distL="41910" distR="43815" simplePos="0" locked="0" layoutInCell="1" allowOverlap="1" relativeHeight="3" wp14:anchorId="28FF28E7">
+              <wp:anchor behindDoc="0" distT="38735" distB="38735" distL="0" distR="0" simplePos="0" locked="0" layoutInCell="1" allowOverlap="1" relativeHeight="3" wp14:anchorId="28FF28E7">
                 <wp:simplePos x="0" y="0"/>
                 <wp:positionH relativeFrom="column">
                   <wp:posOffset>0</wp:posOffset>
@@ -423,7 +423,7 @@
       <w:tblPr>
         <w:tblW w:w="8688" w:type="dxa"/>
         <w:jc w:val="start"/>
-        <w:tblInd w:w="108" w:type="dxa"/>
+        <w:tblInd w:w="109" w:type="dxa"/>
         <w:tblLayout w:type="fixed"/>
         <w:tblCellMar>
           <w:top w:w="0" w:type="dxa"/>
@@ -885,6 +885,20 @@
             </w:r>
             <w:r>
               <w:rPr>
+                <w:rStyle w:val="IndexLink"/>
+                <w:vanish w:val="false"/>
+              </w:rPr>
+              <w:t>Overview</w:t>
+            </w:r>
+            <w:r>
+              <w:rPr>
+                <w:rStyle w:val="IndexLink"/>
+                <w:vanish/>
+              </w:rPr>
+              <w:tab/>
+            </w:r>
+            <w:r>
+              <w:rPr>
                 <w:webHidden/>
               </w:rPr>
               <w:fldChar w:fldCharType="begin"/>
@@ -905,8 +919,6 @@
               <w:rPr>
                 <w:rStyle w:val="IndexLink"/>
               </w:rPr>
-              <w:t>Overview</w:t>
-              <w:tab/>
               <w:t>4</w:t>
             </w:r>
             <w:r>
@@ -958,6 +970,20 @@
             </w:r>
             <w:r>
               <w:rPr>
+                <w:rStyle w:val="IndexLink"/>
+                <w:vanish w:val="false"/>
+              </w:rPr>
+              <w:t>System Overview / Architectural Context</w:t>
+            </w:r>
+            <w:r>
+              <w:rPr>
+                <w:rStyle w:val="IndexLink"/>
+                <w:vanish/>
+              </w:rPr>
+              <w:tab/>
+            </w:r>
+            <w:r>
+              <w:rPr>
                 <w:webHidden/>
               </w:rPr>
               <w:fldChar w:fldCharType="begin"/>
@@ -978,8 +1004,6 @@
               <w:rPr>
                 <w:rStyle w:val="IndexLink"/>
               </w:rPr>
-              <w:t>System Overview / Architectural Context</w:t>
-              <w:tab/>
               <w:t>5</w:t>
             </w:r>
             <w:r>
@@ -1030,6 +1054,20 @@
             </w:r>
             <w:r>
               <w:rPr>
+                <w:rStyle w:val="IndexLink"/>
+                <w:vanish w:val="false"/>
+              </w:rPr>
+              <w:t>UML Class Diagram (Technical Design)</w:t>
+            </w:r>
+            <w:r>
+              <w:rPr>
+                <w:rStyle w:val="IndexLink"/>
+                <w:vanish/>
+              </w:rPr>
+              <w:tab/>
+            </w:r>
+            <w:r>
+              <w:rPr>
                 <w:webHidden/>
               </w:rPr>
               <w:fldChar w:fldCharType="begin"/>
@@ -1050,8 +1088,6 @@
               <w:rPr>
                 <w:rStyle w:val="IndexLink"/>
               </w:rPr>
-              <w:t>UML Class Diagram (Technical Design)</w:t>
-              <w:tab/>
               <w:t>6</w:t>
             </w:r>
             <w:r>
@@ -1102,6 +1138,20 @@
             </w:r>
             <w:r>
               <w:rPr>
+                <w:rStyle w:val="IndexLink"/>
+                <w:vanish w:val="false"/>
+              </w:rPr>
+              <w:t>Class Specifications</w:t>
+            </w:r>
+            <w:r>
+              <w:rPr>
+                <w:rStyle w:val="IndexLink"/>
+                <w:vanish/>
+              </w:rPr>
+              <w:tab/>
+            </w:r>
+            <w:r>
+              <w:rPr>
                 <w:webHidden/>
               </w:rPr>
               <w:fldChar w:fldCharType="begin"/>
@@ -1122,8 +1172,6 @@
               <w:rPr>
                 <w:rStyle w:val="IndexLink"/>
               </w:rPr>
-              <w:t>Class Specifications</w:t>
-              <w:tab/>
               <w:t>6</w:t>
             </w:r>
             <w:r>
@@ -1161,6 +1209,20 @@
             </w:r>
             <w:r>
               <w:rPr>
+                <w:rStyle w:val="IndexLink"/>
+                <w:vanish w:val="false"/>
+              </w:rPr>
+              <w:t>Interfaces and Abstractions</w:t>
+            </w:r>
+            <w:r>
+              <w:rPr>
+                <w:rStyle w:val="IndexLink"/>
+                <w:vanish/>
+              </w:rPr>
+              <w:tab/>
+            </w:r>
+            <w:r>
+              <w:rPr>
                 <w:webHidden/>
               </w:rPr>
               <w:fldChar w:fldCharType="begin"/>
@@ -1181,8 +1243,6 @@
               <w:rPr>
                 <w:rStyle w:val="IndexLink"/>
               </w:rPr>
-              <w:t>Interfaces and Abstractions</w:t>
-              <w:tab/>
               <w:t>6</w:t>
             </w:r>
             <w:r>
@@ -1220,6 +1280,20 @@
             </w:r>
             <w:r>
               <w:rPr>
+                <w:rStyle w:val="IndexLink"/>
+                <w:vanish w:val="false"/>
+              </w:rPr>
+              <w:t>. Function Responsibilities</w:t>
+            </w:r>
+            <w:r>
+              <w:rPr>
+                <w:rStyle w:val="IndexLink"/>
+                <w:vanish/>
+              </w:rPr>
+              <w:tab/>
+            </w:r>
+            <w:r>
+              <w:rPr>
                 <w:webHidden/>
               </w:rPr>
               <w:fldChar w:fldCharType="begin"/>
@@ -1240,8 +1314,6 @@
               <w:rPr>
                 <w:rStyle w:val="IndexLink"/>
               </w:rPr>
-              <w:t>. Function Responsibilities</w:t>
-              <w:tab/>
               <w:t>6</w:t>
             </w:r>
             <w:r>
@@ -1279,6 +1351,20 @@
             </w:r>
             <w:r>
               <w:rPr>
+                <w:rStyle w:val="IndexLink"/>
+                <w:vanish w:val="false"/>
+              </w:rPr>
+              <w:t>. Operation Flow</w:t>
+            </w:r>
+            <w:r>
+              <w:rPr>
+                <w:rStyle w:val="IndexLink"/>
+                <w:vanish/>
+              </w:rPr>
+              <w:tab/>
+            </w:r>
+            <w:r>
+              <w:rPr>
                 <w:webHidden/>
               </w:rPr>
               <w:fldChar w:fldCharType="begin"/>
@@ -1299,8 +1385,6 @@
               <w:rPr>
                 <w:rStyle w:val="IndexLink"/>
               </w:rPr>
-              <w:t>. Operation Flow</w:t>
-              <w:tab/>
               <w:t>7</w:t>
             </w:r>
             <w:r>
@@ -1338,6 +1422,20 @@
             </w:r>
             <w:r>
               <w:rPr>
+                <w:rStyle w:val="IndexLink"/>
+                <w:vanish w:val="false"/>
+              </w:rPr>
+              <w:t>. Enumerations &amp; Constants</w:t>
+            </w:r>
+            <w:r>
+              <w:rPr>
+                <w:rStyle w:val="IndexLink"/>
+                <w:vanish/>
+              </w:rPr>
+              <w:tab/>
+            </w:r>
+            <w:r>
+              <w:rPr>
                 <w:webHidden/>
               </w:rPr>
               <w:fldChar w:fldCharType="begin"/>
@@ -1358,8 +1456,6 @@
               <w:rPr>
                 <w:rStyle w:val="IndexLink"/>
               </w:rPr>
-              <w:t>. Enumerations &amp; Constants</w:t>
-              <w:tab/>
               <w:t>7</w:t>
             </w:r>
             <w:r>
@@ -1397,6 +1493,20 @@
             </w:r>
             <w:r>
               <w:rPr>
+                <w:rStyle w:val="IndexLink"/>
+                <w:vanish w:val="false"/>
+              </w:rPr>
+              <w:t>. Validation Rules &amp; Future Work</w:t>
+            </w:r>
+            <w:r>
+              <w:rPr>
+                <w:rStyle w:val="IndexLink"/>
+                <w:vanish/>
+              </w:rPr>
+              <w:tab/>
+            </w:r>
+            <w:r>
+              <w:rPr>
                 <w:webHidden/>
               </w:rPr>
               <w:fldChar w:fldCharType="begin"/>
@@ -1417,8 +1527,6 @@
               <w:rPr>
                 <w:rStyle w:val="IndexLink"/>
               </w:rPr>
-              <w:t>. Validation Rules &amp; Future Work</w:t>
-              <w:tab/>
               <w:t>7</w:t>
             </w:r>
             <w:r>
@@ -1456,6 +1564,20 @@
             </w:r>
             <w:r>
               <w:rPr>
+                <w:rStyle w:val="IndexLink"/>
+                <w:vanish w:val="false"/>
+              </w:rPr>
+              <w:t>. Traceability Matrix</w:t>
+            </w:r>
+            <w:r>
+              <w:rPr>
+                <w:rStyle w:val="IndexLink"/>
+                <w:vanish/>
+              </w:rPr>
+              <w:tab/>
+            </w:r>
+            <w:r>
+              <w:rPr>
                 <w:webHidden/>
               </w:rPr>
               <w:fldChar w:fldCharType="begin"/>
@@ -1476,8 +1598,6 @@
               <w:rPr>
                 <w:rStyle w:val="IndexLink"/>
               </w:rPr>
-              <w:t>. Traceability Matrix</w:t>
-              <w:tab/>
               <w:t>7</w:t>
             </w:r>
             <w:r>
@@ -1573,6 +1693,20 @@
             </w:r>
             <w:r>
               <w:rPr>
+                <w:rStyle w:val="IndexLink"/>
+                <w:vanish w:val="false"/>
+              </w:rPr>
+              <w:t>. Revision History</w:t>
+            </w:r>
+            <w:r>
+              <w:rPr>
+                <w:rStyle w:val="IndexLink"/>
+                <w:vanish/>
+              </w:rPr>
+              <w:tab/>
+            </w:r>
+            <w:r>
+              <w:rPr>
                 <w:webHidden/>
               </w:rPr>
               <w:fldChar w:fldCharType="begin"/>
@@ -1593,8 +1727,6 @@
               <w:rPr>
                 <w:rStyle w:val="IndexLink"/>
               </w:rPr>
-              <w:t>. Revision History</w:t>
-              <w:tab/>
               <w:t>8</w:t>
             </w:r>
             <w:r>
@@ -1723,9 +1855,9 @@
       </w:tblPr>
       <w:tblGrid>
         <w:gridCol w:w="1253"/>
-        <w:gridCol w:w="1232"/>
+        <w:gridCol w:w="1230"/>
         <w:gridCol w:w="2731"/>
-        <w:gridCol w:w="1560"/>
+        <w:gridCol w:w="1562"/>
         <w:gridCol w:w="1687"/>
       </w:tblGrid>
       <w:tr>
@@ -1762,7 +1894,7 @@
         </w:tc>
         <w:tc>
           <w:tcPr>
-            <w:tcW w:w="1232" w:type="dxa"/>
+            <w:tcW w:w="1230" w:type="dxa"/>
             <w:tcBorders>
               <w:top w:val="single" w:sz="4" w:space="0" w:color="808080"/>
               <w:start w:val="single" w:sz="4" w:space="0" w:color="808080"/>
@@ -1818,7 +1950,7 @@
         </w:tc>
         <w:tc>
           <w:tcPr>
-            <w:tcW w:w="1560" w:type="dxa"/>
+            <w:tcW w:w="1562" w:type="dxa"/>
             <w:tcBorders>
               <w:top w:val="single" w:sz="4" w:space="0" w:color="808080"/>
               <w:start w:val="single" w:sz="4" w:space="0" w:color="808080"/>
@@ -1915,7 +2047,7 @@
         </w:tc>
         <w:tc>
           <w:tcPr>
-            <w:tcW w:w="1232" w:type="dxa"/>
+            <w:tcW w:w="1230" w:type="dxa"/>
             <w:tcBorders>
               <w:top w:val="single" w:sz="4" w:space="0" w:color="808080"/>
               <w:start w:val="single" w:sz="4" w:space="0" w:color="808080"/>
@@ -1982,7 +2114,7 @@
         </w:tc>
         <w:tc>
           <w:tcPr>
-            <w:tcW w:w="1560" w:type="dxa"/>
+            <w:tcW w:w="1562" w:type="dxa"/>
             <w:tcBorders>
               <w:top w:val="single" w:sz="4" w:space="0" w:color="808080"/>
               <w:start w:val="single" w:sz="4" w:space="0" w:color="808080"/>
@@ -2089,7 +2221,7 @@
         </w:tc>
         <w:tc>
           <w:tcPr>
-            <w:tcW w:w="1232" w:type="dxa"/>
+            <w:tcW w:w="1230" w:type="dxa"/>
             <w:tcBorders>
               <w:top w:val="single" w:sz="4" w:space="0" w:color="808080"/>
               <w:start w:val="single" w:sz="4" w:space="0" w:color="808080"/>
@@ -2154,7 +2286,7 @@
         </w:tc>
         <w:tc>
           <w:tcPr>
-            <w:tcW w:w="1560" w:type="dxa"/>
+            <w:tcW w:w="1562" w:type="dxa"/>
             <w:tcBorders>
               <w:top w:val="single" w:sz="4" w:space="0" w:color="808080"/>
               <w:start w:val="single" w:sz="4" w:space="0" w:color="808080"/>
@@ -3190,16 +3322,14 @@
       <w:bookmarkStart w:id="1" w:name="_Toc487614929"/>
       <w:bookmarkStart w:id="2" w:name="_Toc487430951"/>
       <w:bookmarkStart w:id="3" w:name="_Toc487011338"/>
-      <w:bookmarkStart w:id="4" w:name="_Toc149556298"/>
-      <w:bookmarkStart w:id="5" w:name="_Toc38179852"/>
-      <w:bookmarkStart w:id="6" w:name="_Toc487614929"/>
-      <w:bookmarkStart w:id="7" w:name="_Toc487430951"/>
-      <w:bookmarkStart w:id="8" w:name="_Toc487011338"/>
-      <w:bookmarkStart w:id="9" w:name="_Toc149556298"/>
+      <w:bookmarkStart w:id="4" w:name="_Toc38179852"/>
+      <w:bookmarkStart w:id="5" w:name="_Toc487614929"/>
+      <w:bookmarkStart w:id="6" w:name="_Toc487430951"/>
+      <w:bookmarkStart w:id="7" w:name="_Toc487011338"/>
+      <w:bookmarkEnd w:id="4"/>
       <w:bookmarkEnd w:id="5"/>
       <w:bookmarkEnd w:id="6"/>
       <w:bookmarkEnd w:id="7"/>
-      <w:bookmarkEnd w:id="8"/>
     </w:p>
     <w:p>
       <w:pPr>
@@ -3219,16 +3349,16 @@
         </w:numPr>
         <w:rPr/>
       </w:pPr>
-      <w:bookmarkStart w:id="10" w:name="_Toc149556298"/>
-      <w:bookmarkStart w:id="11" w:name="_Toc210821152"/>
+      <w:bookmarkStart w:id="8" w:name="_Toc149556298"/>
+      <w:bookmarkStart w:id="9" w:name="_Toc210821152"/>
       <w:r>
         <w:rPr>
           <w:rFonts w:hint="eastAsia"/>
         </w:rPr>
         <w:t>Overview</w:t>
       </w:r>
-      <w:bookmarkEnd w:id="10"/>
-      <w:bookmarkEnd w:id="11"/>
+      <w:bookmarkEnd w:id="8"/>
+      <w:bookmarkEnd w:id="9"/>
     </w:p>
     <w:p>
       <w:pPr>
@@ -3266,15 +3396,1081 @@
     </w:p>
     <w:p>
       <w:pPr>
-        <w:pStyle w:val="Normal"/>
-        <w:rPr>
-          <w:color w:val="008000"/>
-        </w:rPr>
-      </w:pPr>
-      <w:r>
-        <w:rPr>
-          <w:color w:val="008000"/>
-        </w:rPr>
+        <w:pStyle w:val="normal1"/>
+        <w:jc w:val="both"/>
+        <w:rPr>
+          <w:rFonts w:ascii="Trebuchet MS" w:hAnsi="Trebuchet MS" w:eastAsia="Trebuchet MS" w:cs="Trebuchet MS"/>
+        </w:rPr>
+      </w:pPr>
+      <w:r>
+        <w:rPr>
+          <w:rFonts w:eastAsia="Trebuchet MS" w:cs="Trebuchet MS" w:ascii="Trebuchet MS" w:hAnsi="Trebuchet MS"/>
+        </w:rPr>
+        <w:t>The main purpose of this software is to optimize the workflow of the Photo Studio project.</w:t>
+      </w:r>
+    </w:p>
+    <w:p>
+      <w:pPr>
+        <w:pStyle w:val="normal1"/>
+        <w:jc w:val="both"/>
+        <w:rPr>
+          <w:rFonts w:ascii="Trebuchet MS" w:hAnsi="Trebuchet MS" w:eastAsia="Trebuchet MS" w:cs="Trebuchet MS"/>
+          <w:i w:val="false"/>
+          <w:i w:val="false"/>
+          <w:color w:val="000000"/>
+        </w:rPr>
+      </w:pPr>
+      <w:r>
+        <w:rPr>
+          <w:rFonts w:eastAsia="Trebuchet MS" w:cs="Trebuchet MS" w:ascii="Trebuchet MS" w:hAnsi="Trebuchet MS"/>
+          <w:i w:val="false"/>
+          <w:color w:val="000000"/>
+        </w:rPr>
+      </w:r>
+    </w:p>
+    <w:p>
+      <w:pPr>
+        <w:pStyle w:val="normal1"/>
+        <w:jc w:val="both"/>
+        <w:rPr>
+          <w:rFonts w:ascii="Trebuchet MS" w:hAnsi="Trebuchet MS" w:eastAsia="Trebuchet MS" w:cs="Trebuchet MS"/>
+          <w:i w:val="false"/>
+          <w:i w:val="false"/>
+          <w:color w:val="000000"/>
+        </w:rPr>
+      </w:pPr>
+      <w:r>
+        <w:rPr>
+          <w:rFonts w:eastAsia="Trebuchet MS" w:cs="Trebuchet MS" w:ascii="Trebuchet MS" w:hAnsi="Trebuchet MS"/>
+          <w:i w:val="false"/>
+          <w:color w:val="000000"/>
+        </w:rPr>
+      </w:r>
+    </w:p>
+    <w:p>
+      <w:pPr>
+        <w:pStyle w:val="normal1"/>
+        <w:jc w:val="both"/>
+        <w:rPr>
+          <w:rFonts w:ascii="Trebuchet MS" w:hAnsi="Trebuchet MS" w:eastAsia="Trebuchet MS" w:cs="Trebuchet MS"/>
+          <w:i w:val="false"/>
+          <w:i w:val="false"/>
+          <w:color w:val="000000"/>
+        </w:rPr>
+      </w:pPr>
+      <w:r>
+        <w:rPr>
+          <w:rFonts w:eastAsia="Trebuchet MS" w:cs="Trebuchet MS" w:ascii="Trebuchet MS" w:hAnsi="Trebuchet MS"/>
+          <w:i w:val="false"/>
+          <w:color w:val="000000"/>
+        </w:rPr>
+        <w:t xml:space="preserve">The software system will also record orders in </w:t>
+      </w:r>
+      <w:r>
+        <w:rPr>
+          <w:rFonts w:eastAsia="Trebuchet MS" w:cs="Trebuchet MS" w:ascii="Trebuchet MS" w:hAnsi="Trebuchet MS"/>
+        </w:rPr>
+        <w:t xml:space="preserve">a </w:t>
+      </w:r>
+      <w:r>
+        <w:rPr>
+          <w:rFonts w:eastAsia="Trebuchet MS" w:cs="Trebuchet MS" w:ascii="Trebuchet MS" w:hAnsi="Trebuchet MS"/>
+          <w:i w:val="false"/>
+          <w:color w:val="000000"/>
+        </w:rPr>
+        <w:t>centralized</w:t>
+      </w:r>
+      <w:r>
+        <w:rPr>
+          <w:rFonts w:eastAsia="Trebuchet MS" w:cs="Trebuchet MS" w:ascii="Trebuchet MS" w:hAnsi="Trebuchet MS"/>
+        </w:rPr>
+        <w:t xml:space="preserve"> manner</w:t>
+      </w:r>
+      <w:r>
+        <w:rPr>
+          <w:rFonts w:eastAsia="Trebuchet MS" w:cs="Trebuchet MS" w:ascii="Trebuchet MS" w:hAnsi="Trebuchet MS"/>
+          <w:i w:val="false"/>
+          <w:color w:val="000000"/>
+        </w:rPr>
+        <w:t xml:space="preserve">, track their completion and the related income and expenses for logging and to give </w:t>
+      </w:r>
+      <w:r>
+        <w:rPr>
+          <w:rFonts w:eastAsia="Trebuchet MS" w:cs="Trebuchet MS" w:ascii="Trebuchet MS" w:hAnsi="Trebuchet MS"/>
+        </w:rPr>
+        <w:t>a revenue</w:t>
+      </w:r>
+      <w:r>
+        <w:rPr>
+          <w:rFonts w:eastAsia="Trebuchet MS" w:cs="Trebuchet MS" w:ascii="Trebuchet MS" w:hAnsi="Trebuchet MS"/>
+          <w:i w:val="false"/>
+          <w:color w:val="000000"/>
+        </w:rPr>
+        <w:t xml:space="preserve"> </w:t>
+      </w:r>
+      <w:r>
+        <w:rPr>
+          <w:rFonts w:eastAsia="Trebuchet MS" w:cs="Trebuchet MS" w:ascii="Trebuchet MS" w:hAnsi="Trebuchet MS"/>
+        </w:rPr>
+        <w:t>report</w:t>
+      </w:r>
+      <w:r>
+        <w:rPr>
+          <w:rFonts w:eastAsia="Trebuchet MS" w:cs="Trebuchet MS" w:ascii="Trebuchet MS" w:hAnsi="Trebuchet MS"/>
+          <w:i w:val="false"/>
+          <w:color w:val="000000"/>
+        </w:rPr>
+        <w:t xml:space="preserve"> to the studio administrator.</w:t>
+      </w:r>
+    </w:p>
+    <w:p>
+      <w:pPr>
+        <w:pStyle w:val="normal1"/>
+        <w:jc w:val="both"/>
+        <w:rPr>
+          <w:rFonts w:ascii="Trebuchet MS" w:hAnsi="Trebuchet MS" w:eastAsia="Trebuchet MS" w:cs="Trebuchet MS"/>
+          <w:i w:val="false"/>
+          <w:i w:val="false"/>
+          <w:color w:val="000000"/>
+        </w:rPr>
+      </w:pPr>
+      <w:r>
+        <w:rPr>
+          <w:rFonts w:eastAsia="Trebuchet MS" w:cs="Trebuchet MS" w:ascii="Trebuchet MS" w:hAnsi="Trebuchet MS"/>
+          <w:i w:val="false"/>
+          <w:color w:val="000000"/>
+        </w:rPr>
+      </w:r>
+    </w:p>
+    <w:p>
+      <w:pPr>
+        <w:pStyle w:val="normal1"/>
+        <w:jc w:val="both"/>
+        <w:rPr/>
+      </w:pPr>
+      <w:r>
+        <w:rPr>
+          <w:rFonts w:eastAsia="Trebuchet MS" w:cs="Trebuchet MS" w:ascii="Trebuchet MS" w:hAnsi="Trebuchet MS"/>
+          <w:i w:val="false"/>
+          <w:color w:val="000000"/>
+        </w:rPr>
+        <w:t>The system is meant to allow the receptionist to:</w:t>
+      </w:r>
+    </w:p>
+    <w:p>
+      <w:pPr>
+        <w:pStyle w:val="normal1"/>
+        <w:numPr>
+          <w:ilvl w:val="0"/>
+          <w:numId w:val="8"/>
+        </w:numPr>
+        <w:ind w:hanging="360" w:start="720"/>
+        <w:jc w:val="both"/>
+        <w:rPr>
+          <w:rFonts w:ascii="Trebuchet MS" w:hAnsi="Trebuchet MS" w:eastAsia="Trebuchet MS" w:cs="Trebuchet MS"/>
+          <w:u w:val="none"/>
+        </w:rPr>
+      </w:pPr>
+      <w:r>
+        <w:rPr>
+          <w:rFonts w:eastAsia="Trebuchet MS" w:cs="Trebuchet MS" w:ascii="Trebuchet MS" w:hAnsi="Trebuchet MS"/>
+        </w:rPr>
+        <w:t>Create clients in the system</w:t>
+      </w:r>
+    </w:p>
+    <w:p>
+      <w:pPr>
+        <w:pStyle w:val="normal1"/>
+        <w:numPr>
+          <w:ilvl w:val="0"/>
+          <w:numId w:val="8"/>
+        </w:numPr>
+        <w:ind w:hanging="360" w:start="720"/>
+        <w:jc w:val="both"/>
+        <w:rPr/>
+      </w:pPr>
+      <w:r>
+        <w:rPr>
+          <w:rFonts w:eastAsia="Trebuchet MS" w:cs="Trebuchet MS" w:ascii="Trebuchet MS" w:hAnsi="Trebuchet MS"/>
+          <w:i w:val="false"/>
+          <w:color w:val="000000"/>
+        </w:rPr>
+        <w:t xml:space="preserve">Easily </w:t>
+      </w:r>
+      <w:r>
+        <w:rPr>
+          <w:rFonts w:eastAsia="Trebuchet MS" w:cs="Trebuchet MS" w:ascii="Trebuchet MS" w:hAnsi="Trebuchet MS"/>
+        </w:rPr>
+        <w:t>create orders with the client data.</w:t>
+      </w:r>
+    </w:p>
+    <w:p>
+      <w:pPr>
+        <w:pStyle w:val="normal1"/>
+        <w:numPr>
+          <w:ilvl w:val="0"/>
+          <w:numId w:val="8"/>
+        </w:numPr>
+        <w:ind w:hanging="360" w:start="720"/>
+        <w:jc w:val="both"/>
+        <w:rPr>
+          <w:rFonts w:ascii="Trebuchet MS" w:hAnsi="Trebuchet MS" w:eastAsia="Trebuchet MS" w:cs="Trebuchet MS"/>
+          <w:u w:val="none"/>
+        </w:rPr>
+      </w:pPr>
+      <w:r>
+        <w:rPr>
+          <w:rFonts w:eastAsia="Trebuchet MS" w:cs="Trebuchet MS" w:ascii="Trebuchet MS" w:hAnsi="Trebuchet MS"/>
+        </w:rPr>
+        <w:t>Generate automatically two types of orders (Client and photographer)</w:t>
+      </w:r>
+    </w:p>
+    <w:p>
+      <w:pPr>
+        <w:pStyle w:val="normal1"/>
+        <w:numPr>
+          <w:ilvl w:val="0"/>
+          <w:numId w:val="8"/>
+        </w:numPr>
+        <w:ind w:hanging="360" w:start="720"/>
+        <w:jc w:val="both"/>
+        <w:rPr>
+          <w:rFonts w:ascii="Trebuchet MS" w:hAnsi="Trebuchet MS" w:eastAsia="Trebuchet MS" w:cs="Trebuchet MS"/>
+          <w:u w:val="none"/>
+        </w:rPr>
+      </w:pPr>
+      <w:r>
+        <w:rPr>
+          <w:rFonts w:eastAsia="Trebuchet MS" w:cs="Trebuchet MS" w:ascii="Trebuchet MS" w:hAnsi="Trebuchet MS"/>
+        </w:rPr>
+        <w:t>Easy access to client orders.</w:t>
+      </w:r>
+    </w:p>
+    <w:p>
+      <w:pPr>
+        <w:pStyle w:val="normal1"/>
+        <w:numPr>
+          <w:ilvl w:val="0"/>
+          <w:numId w:val="8"/>
+        </w:numPr>
+        <w:ind w:hanging="360" w:start="720"/>
+        <w:jc w:val="both"/>
+        <w:rPr/>
+      </w:pPr>
+      <w:r>
+        <w:rPr>
+          <w:rFonts w:eastAsia="Trebuchet MS" w:cs="Trebuchet MS" w:ascii="Trebuchet MS" w:hAnsi="Trebuchet MS"/>
+          <w:i w:val="false"/>
+          <w:color w:val="000000"/>
+        </w:rPr>
+        <w:t>Automatically calculate the price (meaning the surcharge)</w:t>
+      </w:r>
+      <w:r>
+        <w:rPr>
+          <w:rFonts w:eastAsia="Trebuchet MS" w:cs="Trebuchet MS" w:ascii="Trebuchet MS" w:hAnsi="Trebuchet MS"/>
+        </w:rPr>
+        <w:t xml:space="preserve"> and mark an express order automatically.</w:t>
+      </w:r>
+    </w:p>
+    <w:p>
+      <w:pPr>
+        <w:pStyle w:val="normal1"/>
+        <w:numPr>
+          <w:ilvl w:val="0"/>
+          <w:numId w:val="8"/>
+        </w:numPr>
+        <w:ind w:hanging="360" w:start="720"/>
+        <w:jc w:val="both"/>
+        <w:rPr>
+          <w:rFonts w:ascii="Trebuchet MS" w:hAnsi="Trebuchet MS" w:eastAsia="Trebuchet MS" w:cs="Trebuchet MS"/>
+          <w:u w:val="none"/>
+        </w:rPr>
+      </w:pPr>
+      <w:r>
+        <w:rPr>
+          <w:rFonts w:eastAsia="Trebuchet MS" w:cs="Trebuchet MS" w:ascii="Trebuchet MS" w:hAnsi="Trebuchet MS"/>
+        </w:rPr>
+        <w:t>Have centralized mappings with all the orders recorded.</w:t>
+      </w:r>
+    </w:p>
+    <w:p>
+      <w:pPr>
+        <w:pStyle w:val="normal1"/>
+        <w:numPr>
+          <w:ilvl w:val="0"/>
+          <w:numId w:val="8"/>
+        </w:numPr>
+        <w:ind w:hanging="360" w:start="720"/>
+        <w:jc w:val="both"/>
+        <w:rPr>
+          <w:rFonts w:ascii="Trebuchet MS" w:hAnsi="Trebuchet MS" w:eastAsia="Trebuchet MS" w:cs="Trebuchet MS"/>
+          <w:u w:val="none"/>
+        </w:rPr>
+      </w:pPr>
+      <w:r>
+        <w:rPr>
+          <w:rFonts w:eastAsia="Trebuchet MS" w:cs="Trebuchet MS" w:ascii="Trebuchet MS" w:hAnsi="Trebuchet MS"/>
+        </w:rPr>
+        <w:t>Create and submit the daily revenue reports easily.</w:t>
+      </w:r>
+    </w:p>
+    <w:p>
+      <w:pPr>
+        <w:pStyle w:val="normal1"/>
+        <w:jc w:val="both"/>
+        <w:rPr>
+          <w:rFonts w:ascii="Trebuchet MS" w:hAnsi="Trebuchet MS" w:eastAsia="Trebuchet MS" w:cs="Trebuchet MS"/>
+          <w:i w:val="false"/>
+          <w:i w:val="false"/>
+          <w:color w:val="000000"/>
+        </w:rPr>
+      </w:pPr>
+      <w:r>
+        <w:rPr>
+          <w:rFonts w:eastAsia="Trebuchet MS" w:cs="Trebuchet MS" w:ascii="Trebuchet MS" w:hAnsi="Trebuchet MS"/>
+          <w:i w:val="false"/>
+          <w:color w:val="000000"/>
+        </w:rPr>
+      </w:r>
+    </w:p>
+    <w:p>
+      <w:pPr>
+        <w:pStyle w:val="normal1"/>
+        <w:jc w:val="both"/>
+        <w:rPr/>
+      </w:pPr>
+      <w:r>
+        <w:rPr>
+          <w:rFonts w:eastAsia="Trebuchet MS" w:cs="Trebuchet MS" w:ascii="Trebuchet MS" w:hAnsi="Trebuchet MS"/>
+          <w:i w:val="false"/>
+          <w:color w:val="000000"/>
+        </w:rPr>
+        <w:t>The system will allow the photographer to:</w:t>
+      </w:r>
+    </w:p>
+    <w:p>
+      <w:pPr>
+        <w:pStyle w:val="normal1"/>
+        <w:numPr>
+          <w:ilvl w:val="0"/>
+          <w:numId w:val="9"/>
+        </w:numPr>
+        <w:ind w:hanging="360" w:start="720"/>
+        <w:jc w:val="both"/>
+        <w:rPr/>
+      </w:pPr>
+      <w:r>
+        <w:rPr>
+          <w:rFonts w:eastAsia="Trebuchet MS" w:cs="Trebuchet MS" w:ascii="Trebuchet MS" w:hAnsi="Trebuchet MS"/>
+        </w:rPr>
+        <w:t>Submit</w:t>
+      </w:r>
+      <w:r>
+        <w:rPr>
+          <w:rFonts w:eastAsia="Trebuchet MS" w:cs="Trebuchet MS" w:ascii="Trebuchet MS" w:hAnsi="Trebuchet MS"/>
+          <w:i w:val="false"/>
+          <w:color w:val="000000"/>
+        </w:rPr>
+        <w:t xml:space="preserve"> a report on consumed materials at the end of the day.</w:t>
+      </w:r>
+    </w:p>
+    <w:p>
+      <w:pPr>
+        <w:pStyle w:val="normal1"/>
+        <w:numPr>
+          <w:ilvl w:val="0"/>
+          <w:numId w:val="9"/>
+        </w:numPr>
+        <w:ind w:hanging="360" w:start="720"/>
+        <w:jc w:val="both"/>
+        <w:rPr>
+          <w:rFonts w:ascii="Trebuchet MS" w:hAnsi="Trebuchet MS" w:eastAsia="Trebuchet MS" w:cs="Trebuchet MS"/>
+          <w:i w:val="false"/>
+          <w:i w:val="false"/>
+          <w:color w:val="000000"/>
+        </w:rPr>
+      </w:pPr>
+      <w:r>
+        <w:rPr>
+          <w:rFonts w:eastAsia="Trebuchet MS" w:cs="Trebuchet MS" w:ascii="Trebuchet MS" w:hAnsi="Trebuchet MS"/>
+          <w:i w:val="false"/>
+          <w:color w:val="000000"/>
+        </w:rPr>
+        <w:t>Submit the completion of an order.</w:t>
+      </w:r>
+    </w:p>
+    <w:p>
+      <w:pPr>
+        <w:pStyle w:val="normal1"/>
+        <w:jc w:val="both"/>
+        <w:rPr>
+          <w:rFonts w:ascii="Trebuchet MS" w:hAnsi="Trebuchet MS" w:eastAsia="Trebuchet MS" w:cs="Trebuchet MS"/>
+          <w:i w:val="false"/>
+          <w:i w:val="false"/>
+          <w:color w:val="000000"/>
+        </w:rPr>
+      </w:pPr>
+      <w:r>
+        <w:rPr>
+          <w:rFonts w:eastAsia="Trebuchet MS" w:cs="Trebuchet MS" w:ascii="Trebuchet MS" w:hAnsi="Trebuchet MS"/>
+          <w:i w:val="false"/>
+          <w:color w:val="000000"/>
+        </w:rPr>
+      </w:r>
+    </w:p>
+    <w:p>
+      <w:pPr>
+        <w:pStyle w:val="normal1"/>
+        <w:jc w:val="both"/>
+        <w:rPr/>
+      </w:pPr>
+      <w:r>
+        <w:rPr>
+          <w:rFonts w:eastAsia="Trebuchet MS" w:cs="Trebuchet MS" w:ascii="Trebuchet MS" w:hAnsi="Trebuchet MS"/>
+          <w:i w:val="false"/>
+          <w:color w:val="000000"/>
+        </w:rPr>
+        <w:t>The intended users are:</w:t>
+      </w:r>
+    </w:p>
+    <w:p>
+      <w:pPr>
+        <w:pStyle w:val="normal1"/>
+        <w:numPr>
+          <w:ilvl w:val="0"/>
+          <w:numId w:val="6"/>
+        </w:numPr>
+        <w:ind w:hanging="360" w:start="720"/>
+        <w:jc w:val="both"/>
+        <w:rPr/>
+      </w:pPr>
+      <w:r>
+        <w:rPr>
+          <w:rFonts w:eastAsia="Trebuchet MS" w:cs="Trebuchet MS" w:ascii="Trebuchet MS" w:hAnsi="Trebuchet MS"/>
+          <w:i w:val="false"/>
+          <w:color w:val="000000"/>
+        </w:rPr>
+        <w:t>the client</w:t>
+      </w:r>
+    </w:p>
+    <w:p>
+      <w:pPr>
+        <w:pStyle w:val="normal1"/>
+        <w:numPr>
+          <w:ilvl w:val="0"/>
+          <w:numId w:val="6"/>
+        </w:numPr>
+        <w:ind w:hanging="360" w:start="720"/>
+        <w:jc w:val="both"/>
+        <w:rPr/>
+      </w:pPr>
+      <w:r>
+        <w:rPr>
+          <w:rFonts w:eastAsia="Trebuchet MS" w:cs="Trebuchet MS" w:ascii="Trebuchet MS" w:hAnsi="Trebuchet MS"/>
+          <w:i w:val="false"/>
+          <w:color w:val="000000"/>
+        </w:rPr>
+        <w:t>the receptionist</w:t>
+      </w:r>
+    </w:p>
+    <w:p>
+      <w:pPr>
+        <w:pStyle w:val="normal1"/>
+        <w:numPr>
+          <w:ilvl w:val="0"/>
+          <w:numId w:val="6"/>
+        </w:numPr>
+        <w:ind w:hanging="360" w:start="720"/>
+        <w:jc w:val="both"/>
+        <w:rPr/>
+      </w:pPr>
+      <w:r>
+        <w:rPr>
+          <w:rFonts w:eastAsia="Trebuchet MS" w:cs="Trebuchet MS" w:ascii="Trebuchet MS" w:hAnsi="Trebuchet MS"/>
+          <w:i w:val="false"/>
+          <w:color w:val="000000"/>
+        </w:rPr>
+        <w:t>the photographer</w:t>
+      </w:r>
+    </w:p>
+    <w:p>
+      <w:pPr>
+        <w:pStyle w:val="normal1"/>
+        <w:numPr>
+          <w:ilvl w:val="0"/>
+          <w:numId w:val="6"/>
+        </w:numPr>
+        <w:ind w:hanging="360" w:start="720"/>
+        <w:jc w:val="both"/>
+        <w:rPr>
+          <w:rFonts w:ascii="Trebuchet MS" w:hAnsi="Trebuchet MS" w:eastAsia="Trebuchet MS" w:cs="Trebuchet MS"/>
+          <w:i w:val="false"/>
+          <w:i w:val="false"/>
+          <w:color w:val="000000"/>
+        </w:rPr>
+      </w:pPr>
+      <w:r>
+        <w:rPr>
+          <w:rFonts w:eastAsia="Trebuchet MS" w:cs="Trebuchet MS" w:ascii="Trebuchet MS" w:hAnsi="Trebuchet MS"/>
+          <w:i w:val="false"/>
+          <w:color w:val="000000"/>
+        </w:rPr>
+        <w:t>the studio administrator</w:t>
+      </w:r>
+    </w:p>
+    <w:p>
+      <w:pPr>
+        <w:pStyle w:val="normal1"/>
+        <w:ind w:hanging="360" w:start="720"/>
+        <w:jc w:val="both"/>
+        <w:rPr>
+          <w:rFonts w:ascii="Trebuchet MS" w:hAnsi="Trebuchet MS" w:eastAsia="Trebuchet MS" w:cs="Trebuchet MS"/>
+          <w:i w:val="false"/>
+          <w:i w:val="false"/>
+          <w:color w:val="000000"/>
+        </w:rPr>
+      </w:pPr>
+      <w:r>
+        <w:rPr>
+          <w:rFonts w:eastAsia="Trebuchet MS" w:cs="Trebuchet MS" w:ascii="Trebuchet MS" w:hAnsi="Trebuchet MS"/>
+          <w:i w:val="false"/>
+          <w:color w:val="000000"/>
+        </w:rPr>
+      </w:r>
+    </w:p>
+    <w:p>
+      <w:pPr>
+        <w:pStyle w:val="Heading2"/>
+        <w:rPr/>
+      </w:pPr>
+      <w:r>
+        <w:rPr/>
+        <w:t>Scope:</w:t>
+      </w:r>
+    </w:p>
+    <w:p>
+      <w:pPr>
+        <w:pStyle w:val="normal1"/>
+        <w:jc w:val="both"/>
+        <w:rPr>
+          <w:rFonts w:ascii="Trebuchet MS" w:hAnsi="Trebuchet MS" w:eastAsia="Trebuchet MS" w:cs="Trebuchet MS"/>
+          <w:i w:val="false"/>
+          <w:i w:val="false"/>
+          <w:color w:val="000000"/>
+        </w:rPr>
+      </w:pPr>
+      <w:r>
+        <w:rPr>
+          <w:rFonts w:eastAsia="Trebuchet MS" w:cs="Trebuchet MS" w:ascii="Trebuchet MS" w:hAnsi="Trebuchet MS"/>
+          <w:i w:val="false"/>
+          <w:color w:val="000000"/>
+        </w:rPr>
+        <w:t>The system includes:</w:t>
+      </w:r>
+    </w:p>
+    <w:p>
+      <w:pPr>
+        <w:pStyle w:val="normal1"/>
+        <w:numPr>
+          <w:ilvl w:val="0"/>
+          <w:numId w:val="10"/>
+        </w:numPr>
+        <w:jc w:val="both"/>
+        <w:rPr/>
+      </w:pPr>
+      <w:r>
+        <w:rPr>
+          <w:rFonts w:eastAsia="Trebuchet MS" w:cs="Trebuchet MS" w:ascii="Trebuchet MS" w:hAnsi="Trebuchet MS"/>
+        </w:rPr>
+        <w:t>Creation of clients.</w:t>
+      </w:r>
+    </w:p>
+    <w:p>
+      <w:pPr>
+        <w:pStyle w:val="normal1"/>
+        <w:numPr>
+          <w:ilvl w:val="0"/>
+          <w:numId w:val="10"/>
+        </w:numPr>
+        <w:jc w:val="both"/>
+        <w:rPr/>
+      </w:pPr>
+      <w:r>
+        <w:rPr>
+          <w:rFonts w:eastAsia="Trebuchet MS" w:cs="Trebuchet MS" w:ascii="Trebuchet MS" w:hAnsi="Trebuchet MS"/>
+        </w:rPr>
+        <w:t>Creation of the orders.</w:t>
+      </w:r>
+    </w:p>
+    <w:p>
+      <w:pPr>
+        <w:pStyle w:val="normal1"/>
+        <w:numPr>
+          <w:ilvl w:val="0"/>
+          <w:numId w:val="10"/>
+        </w:numPr>
+        <w:jc w:val="both"/>
+        <w:rPr/>
+      </w:pPr>
+      <w:r>
+        <w:rPr>
+          <w:rFonts w:eastAsia="Trebuchet MS" w:cs="Trebuchet MS" w:ascii="Trebuchet MS" w:hAnsi="Trebuchet MS"/>
+          <w:i w:val="false"/>
+          <w:color w:val="000000"/>
+        </w:rPr>
+        <w:t xml:space="preserve">The transmission of orders </w:t>
+      </w:r>
+      <w:r>
+        <w:rPr>
+          <w:rFonts w:eastAsia="Trebuchet MS" w:cs="Trebuchet MS" w:ascii="Trebuchet MS" w:hAnsi="Trebuchet MS"/>
+        </w:rPr>
+        <w:t>(receptionist -&gt; Photographer, receptionist -&gt; Client)</w:t>
+      </w:r>
+      <w:r>
+        <w:rPr>
+          <w:rFonts w:eastAsia="Trebuchet MS" w:cs="Trebuchet MS" w:ascii="Trebuchet MS" w:hAnsi="Trebuchet MS"/>
+          <w:i w:val="false"/>
+          <w:color w:val="000000"/>
+        </w:rPr>
+        <w:t>.</w:t>
+      </w:r>
+    </w:p>
+    <w:p>
+      <w:pPr>
+        <w:pStyle w:val="normal1"/>
+        <w:numPr>
+          <w:ilvl w:val="0"/>
+          <w:numId w:val="10"/>
+        </w:numPr>
+        <w:jc w:val="both"/>
+        <w:rPr/>
+      </w:pPr>
+      <w:r>
+        <w:rPr>
+          <w:rFonts w:eastAsia="Trebuchet MS" w:cs="Trebuchet MS" w:ascii="Trebuchet MS" w:hAnsi="Trebuchet MS"/>
+          <w:i w:val="false"/>
+          <w:color w:val="000000"/>
+        </w:rPr>
+        <w:t>Price calculation based on order deadline (Mark</w:t>
+      </w:r>
+      <w:r>
+        <w:rPr>
+          <w:rFonts w:eastAsia="Trebuchet MS" w:cs="Trebuchet MS" w:ascii="Trebuchet MS" w:hAnsi="Trebuchet MS"/>
+        </w:rPr>
+        <w:t xml:space="preserve"> it as express if necessary</w:t>
+      </w:r>
+      <w:r>
+        <w:rPr>
+          <w:rFonts w:eastAsia="Trebuchet MS" w:cs="Trebuchet MS" w:ascii="Trebuchet MS" w:hAnsi="Trebuchet MS"/>
+          <w:i w:val="false"/>
+          <w:color w:val="000000"/>
+        </w:rPr>
+        <w:t>).</w:t>
+      </w:r>
+    </w:p>
+    <w:p>
+      <w:pPr>
+        <w:pStyle w:val="normal1"/>
+        <w:numPr>
+          <w:ilvl w:val="0"/>
+          <w:numId w:val="10"/>
+        </w:numPr>
+        <w:jc w:val="both"/>
+        <w:rPr/>
+      </w:pPr>
+      <w:r>
+        <w:rPr>
+          <w:rFonts w:eastAsia="Trebuchet MS" w:cs="Trebuchet MS" w:ascii="Trebuchet MS" w:hAnsi="Trebuchet MS"/>
+        </w:rPr>
+        <w:t>Track of the consumables materials.</w:t>
+      </w:r>
+    </w:p>
+    <w:p>
+      <w:pPr>
+        <w:pStyle w:val="normal1"/>
+        <w:numPr>
+          <w:ilvl w:val="0"/>
+          <w:numId w:val="10"/>
+        </w:numPr>
+        <w:jc w:val="both"/>
+        <w:rPr/>
+      </w:pPr>
+      <w:r>
+        <w:rPr>
+          <w:rFonts w:eastAsia="Trebuchet MS" w:cs="Trebuchet MS" w:ascii="Trebuchet MS" w:hAnsi="Trebuchet MS"/>
+        </w:rPr>
+        <w:t>Submissions of orders completed by the photographer.</w:t>
+      </w:r>
+    </w:p>
+    <w:p>
+      <w:pPr>
+        <w:pStyle w:val="normal1"/>
+        <w:numPr>
+          <w:ilvl w:val="0"/>
+          <w:numId w:val="10"/>
+        </w:numPr>
+        <w:jc w:val="both"/>
+        <w:rPr/>
+      </w:pPr>
+      <w:r>
+        <w:rPr>
+          <w:rFonts w:eastAsia="Trebuchet MS" w:cs="Trebuchet MS" w:ascii="Trebuchet MS" w:hAnsi="Trebuchet MS"/>
+        </w:rPr>
+        <w:t>Generation of the reports (Revenue and consumables) with getters, so the administrator can view them whenever they want.</w:t>
+      </w:r>
+    </w:p>
+    <w:p>
+      <w:pPr>
+        <w:pStyle w:val="normal1"/>
+        <w:jc w:val="both"/>
+        <w:rPr>
+          <w:rFonts w:ascii="Trebuchet MS" w:hAnsi="Trebuchet MS" w:eastAsia="Trebuchet MS" w:cs="Trebuchet MS"/>
+          <w:i w:val="false"/>
+          <w:i w:val="false"/>
+          <w:color w:val="000000"/>
+        </w:rPr>
+      </w:pPr>
+      <w:r>
+        <w:rPr>
+          <w:rFonts w:eastAsia="Trebuchet MS" w:cs="Trebuchet MS" w:ascii="Trebuchet MS" w:hAnsi="Trebuchet MS"/>
+          <w:i w:val="false"/>
+          <w:color w:val="000000"/>
+        </w:rPr>
+      </w:r>
+    </w:p>
+    <w:p>
+      <w:pPr>
+        <w:pStyle w:val="normal1"/>
+        <w:jc w:val="both"/>
+        <w:rPr/>
+      </w:pPr>
+      <w:r>
+        <w:rPr>
+          <w:rFonts w:eastAsia="Trebuchet MS" w:cs="Trebuchet MS" w:ascii="Trebuchet MS" w:hAnsi="Trebuchet MS"/>
+          <w:i w:val="false"/>
+          <w:color w:val="000000"/>
+        </w:rPr>
+        <w:t>The system does not include:</w:t>
+      </w:r>
+    </w:p>
+    <w:p>
+      <w:pPr>
+        <w:pStyle w:val="normal1"/>
+        <w:numPr>
+          <w:ilvl w:val="0"/>
+          <w:numId w:val="10"/>
+        </w:numPr>
+        <w:jc w:val="both"/>
+        <w:rPr/>
+      </w:pPr>
+      <w:r>
+        <w:rPr>
+          <w:rFonts w:eastAsia="Trebuchet MS" w:cs="Trebuchet MS" w:ascii="Trebuchet MS" w:hAnsi="Trebuchet MS"/>
+          <w:i w:val="false"/>
+          <w:color w:val="000000"/>
+        </w:rPr>
+        <w:t xml:space="preserve">The </w:t>
+      </w:r>
+      <w:r>
+        <w:rPr>
+          <w:rFonts w:eastAsia="Trebuchet MS" w:cs="Trebuchet MS" w:ascii="Trebuchet MS" w:hAnsi="Trebuchet MS"/>
+        </w:rPr>
+        <w:t>development</w:t>
+      </w:r>
+      <w:r>
+        <w:rPr>
+          <w:rFonts w:eastAsia="Trebuchet MS" w:cs="Trebuchet MS" w:ascii="Trebuchet MS" w:hAnsi="Trebuchet MS"/>
+          <w:i w:val="false"/>
+          <w:color w:val="000000"/>
+        </w:rPr>
+        <w:t xml:space="preserve"> of film/printing images.</w:t>
+      </w:r>
+    </w:p>
+    <w:p>
+      <w:pPr>
+        <w:pStyle w:val="normal1"/>
+        <w:numPr>
+          <w:ilvl w:val="0"/>
+          <w:numId w:val="10"/>
+        </w:numPr>
+        <w:jc w:val="both"/>
+        <w:rPr/>
+      </w:pPr>
+      <w:r>
+        <w:rPr>
+          <w:rFonts w:eastAsia="Trebuchet MS" w:cs="Trebuchet MS" w:ascii="Trebuchet MS" w:hAnsi="Trebuchet MS"/>
+        </w:rPr>
+        <w:t>Payment system.</w:t>
+      </w:r>
+    </w:p>
+    <w:p>
+      <w:pPr>
+        <w:pStyle w:val="normal1"/>
+        <w:numPr>
+          <w:ilvl w:val="0"/>
+          <w:numId w:val="10"/>
+        </w:numPr>
+        <w:jc w:val="both"/>
+        <w:rPr/>
+      </w:pPr>
+      <w:r>
+        <w:rPr>
+          <w:rFonts w:eastAsia="Trebuchet MS" w:cs="Trebuchet MS" w:ascii="Trebuchet MS" w:hAnsi="Trebuchet MS"/>
+          <w:i w:val="false"/>
+          <w:color w:val="000000"/>
+        </w:rPr>
+        <w:t>The transfer of printed images/developed film from the photo studio to the customer.</w:t>
+      </w:r>
+    </w:p>
+    <w:p>
+      <w:pPr>
+        <w:pStyle w:val="normal1"/>
+        <w:numPr>
+          <w:ilvl w:val="0"/>
+          <w:numId w:val="10"/>
+        </w:numPr>
+        <w:jc w:val="both"/>
+        <w:rPr>
+          <w:rFonts w:ascii="Trebuchet MS" w:hAnsi="Trebuchet MS" w:eastAsia="Trebuchet MS" w:cs="Trebuchet MS"/>
+          <w:u w:val="none"/>
+        </w:rPr>
+      </w:pPr>
+      <w:r>
+        <w:rPr>
+          <w:rFonts w:eastAsia="Trebuchet MS" w:cs="Trebuchet MS" w:ascii="Trebuchet MS" w:hAnsi="Trebuchet MS"/>
+        </w:rPr>
+        <w:t>Replenishing the materials</w:t>
+      </w:r>
+    </w:p>
+    <w:p>
+      <w:pPr>
+        <w:pStyle w:val="normal1"/>
+        <w:jc w:val="both"/>
+        <w:rPr>
+          <w:rFonts w:ascii="Trebuchet MS" w:hAnsi="Trebuchet MS" w:eastAsia="Trebuchet MS" w:cs="Trebuchet MS"/>
+          <w:i w:val="false"/>
+          <w:i w:val="false"/>
+          <w:color w:val="000000"/>
+        </w:rPr>
+      </w:pPr>
+      <w:r>
+        <w:rPr>
+          <w:rFonts w:eastAsia="Trebuchet MS" w:cs="Trebuchet MS" w:ascii="Trebuchet MS" w:hAnsi="Trebuchet MS"/>
+          <w:i w:val="false"/>
+          <w:color w:val="000000"/>
+        </w:rPr>
+      </w:r>
+    </w:p>
+    <w:p>
+      <w:pPr>
+        <w:pStyle w:val="normal1"/>
+        <w:jc w:val="both"/>
+        <w:rPr>
+          <w:rFonts w:ascii="Trebuchet MS" w:hAnsi="Trebuchet MS" w:eastAsia="Trebuchet MS" w:cs="Trebuchet MS"/>
+          <w:i w:val="false"/>
+          <w:i w:val="false"/>
+          <w:color w:val="000000"/>
+        </w:rPr>
+      </w:pPr>
+      <w:r>
+        <w:rPr>
+          <w:rFonts w:eastAsia="Trebuchet MS" w:cs="Trebuchet MS" w:ascii="Trebuchet MS" w:hAnsi="Trebuchet MS"/>
+          <w:i w:val="false"/>
+          <w:color w:val="000000"/>
+        </w:rPr>
+        <w:t>Benefits:</w:t>
+      </w:r>
+    </w:p>
+    <w:p>
+      <w:pPr>
+        <w:pStyle w:val="normal1"/>
+        <w:numPr>
+          <w:ilvl w:val="0"/>
+          <w:numId w:val="10"/>
+        </w:numPr>
+        <w:jc w:val="both"/>
+        <w:rPr/>
+      </w:pPr>
+      <w:r>
+        <w:rPr>
+          <w:rFonts w:eastAsia="Trebuchet MS" w:cs="Trebuchet MS" w:ascii="Trebuchet MS" w:hAnsi="Trebuchet MS"/>
+          <w:i w:val="false"/>
+          <w:color w:val="000000"/>
+        </w:rPr>
+        <w:t>Quick distribution of orders</w:t>
+      </w:r>
+    </w:p>
+    <w:p>
+      <w:pPr>
+        <w:pStyle w:val="normal1"/>
+        <w:numPr>
+          <w:ilvl w:val="0"/>
+          <w:numId w:val="10"/>
+        </w:numPr>
+        <w:jc w:val="both"/>
+        <w:rPr/>
+      </w:pPr>
+      <w:r>
+        <w:rPr>
+          <w:rFonts w:eastAsia="Trebuchet MS" w:cs="Trebuchet MS" w:ascii="Trebuchet MS" w:hAnsi="Trebuchet MS"/>
+          <w:i w:val="false"/>
+          <w:color w:val="000000"/>
+        </w:rPr>
+        <w:t>Easy reporting/concise overview for administrator</w:t>
+      </w:r>
+    </w:p>
+    <w:p>
+      <w:pPr>
+        <w:pStyle w:val="normal1"/>
+        <w:numPr>
+          <w:ilvl w:val="0"/>
+          <w:numId w:val="10"/>
+        </w:numPr>
+        <w:jc w:val="both"/>
+        <w:rPr>
+          <w:rFonts w:ascii="Trebuchet MS" w:hAnsi="Trebuchet MS" w:eastAsia="Trebuchet MS" w:cs="Trebuchet MS"/>
+          <w:u w:val="none"/>
+        </w:rPr>
+      </w:pPr>
+      <w:r>
+        <w:rPr>
+          <w:rFonts w:eastAsia="Trebuchet MS" w:cs="Trebuchet MS" w:ascii="Trebuchet MS" w:hAnsi="Trebuchet MS"/>
+        </w:rPr>
+        <w:t>Automate the generation of the reports</w:t>
+      </w:r>
+    </w:p>
+    <w:p>
+      <w:pPr>
+        <w:pStyle w:val="normal1"/>
+        <w:jc w:val="both"/>
+        <w:rPr>
+          <w:rFonts w:ascii="Trebuchet MS" w:hAnsi="Trebuchet MS" w:eastAsia="Trebuchet MS" w:cs="Trebuchet MS"/>
+          <w:i w:val="false"/>
+          <w:i w:val="false"/>
+          <w:color w:val="000000"/>
+        </w:rPr>
+      </w:pPr>
+      <w:r>
+        <w:rPr>
+          <w:rFonts w:eastAsia="Trebuchet MS" w:cs="Trebuchet MS" w:ascii="Trebuchet MS" w:hAnsi="Trebuchet MS"/>
+          <w:i w:val="false"/>
+          <w:color w:val="000000"/>
+        </w:rPr>
+      </w:r>
+    </w:p>
+    <w:p>
+      <w:pPr>
+        <w:pStyle w:val="normal1"/>
+        <w:jc w:val="both"/>
+        <w:rPr>
+          <w:rFonts w:ascii="Trebuchet MS" w:hAnsi="Trebuchet MS" w:eastAsia="Trebuchet MS" w:cs="Trebuchet MS"/>
+          <w:i w:val="false"/>
+          <w:i w:val="false"/>
+          <w:color w:val="000000"/>
+        </w:rPr>
+      </w:pPr>
+      <w:r>
+        <w:rPr>
+          <w:rFonts w:eastAsia="Trebuchet MS" w:cs="Trebuchet MS" w:ascii="Trebuchet MS" w:hAnsi="Trebuchet MS"/>
+          <w:i w:val="false"/>
+          <w:color w:val="000000"/>
+        </w:rPr>
+        <w:t>Key features:</w:t>
+      </w:r>
+    </w:p>
+    <w:p>
+      <w:pPr>
+        <w:pStyle w:val="normal1"/>
+        <w:numPr>
+          <w:ilvl w:val="0"/>
+          <w:numId w:val="10"/>
+        </w:numPr>
+        <w:jc w:val="both"/>
+        <w:rPr/>
+      </w:pPr>
+      <w:r>
+        <w:rPr>
+          <w:rFonts w:eastAsia="Trebuchet MS" w:cs="Trebuchet MS" w:ascii="Trebuchet MS" w:hAnsi="Trebuchet MS"/>
+          <w:i w:val="false"/>
+          <w:color w:val="000000"/>
+        </w:rPr>
+        <w:t xml:space="preserve">Automatic price increase on </w:t>
+      </w:r>
+      <w:r>
+        <w:rPr>
+          <w:rFonts w:eastAsia="Trebuchet MS" w:cs="Trebuchet MS" w:ascii="Trebuchet MS" w:hAnsi="Trebuchet MS"/>
+        </w:rPr>
+        <w:t>orders</w:t>
+      </w:r>
+      <w:r>
+        <w:rPr>
+          <w:rFonts w:eastAsia="Trebuchet MS" w:cs="Trebuchet MS" w:ascii="Trebuchet MS" w:hAnsi="Trebuchet MS"/>
+          <w:i w:val="false"/>
+          <w:color w:val="000000"/>
+        </w:rPr>
+        <w:t xml:space="preserve"> in case of urgent orders</w:t>
+      </w:r>
+    </w:p>
+    <w:p>
+      <w:pPr>
+        <w:pStyle w:val="normal1"/>
+        <w:numPr>
+          <w:ilvl w:val="0"/>
+          <w:numId w:val="10"/>
+        </w:numPr>
+        <w:jc w:val="both"/>
+        <w:rPr/>
+      </w:pPr>
+      <w:r>
+        <w:rPr>
+          <w:rFonts w:eastAsia="Trebuchet MS" w:cs="Trebuchet MS" w:ascii="Trebuchet MS" w:hAnsi="Trebuchet MS"/>
+          <w:i w:val="false"/>
+          <w:color w:val="000000"/>
+        </w:rPr>
+        <w:t xml:space="preserve">Generation of different orders for </w:t>
+      </w:r>
+      <w:r>
+        <w:rPr>
+          <w:rFonts w:eastAsia="Trebuchet MS" w:cs="Trebuchet MS" w:ascii="Trebuchet MS" w:hAnsi="Trebuchet MS"/>
+        </w:rPr>
+        <w:t xml:space="preserve">the </w:t>
+      </w:r>
+      <w:r>
+        <w:rPr>
+          <w:rFonts w:eastAsia="Trebuchet MS" w:cs="Trebuchet MS" w:ascii="Trebuchet MS" w:hAnsi="Trebuchet MS"/>
+          <w:i w:val="false"/>
+          <w:color w:val="000000"/>
+        </w:rPr>
+        <w:t xml:space="preserve">photographer and </w:t>
+      </w:r>
+      <w:r>
+        <w:rPr>
+          <w:rFonts w:eastAsia="Trebuchet MS" w:cs="Trebuchet MS" w:ascii="Trebuchet MS" w:hAnsi="Trebuchet MS"/>
+        </w:rPr>
+        <w:t xml:space="preserve">the </w:t>
+      </w:r>
+      <w:r>
+        <w:rPr>
+          <w:rFonts w:eastAsia="Trebuchet MS" w:cs="Trebuchet MS" w:ascii="Trebuchet MS" w:hAnsi="Trebuchet MS"/>
+          <w:i w:val="false"/>
+          <w:color w:val="000000"/>
+        </w:rPr>
+        <w:t>client</w:t>
+      </w:r>
+    </w:p>
+    <w:p>
+      <w:pPr>
+        <w:pStyle w:val="normal1"/>
+        <w:numPr>
+          <w:ilvl w:val="0"/>
+          <w:numId w:val="10"/>
+        </w:numPr>
+        <w:jc w:val="both"/>
+        <w:rPr/>
+      </w:pPr>
+      <w:r>
+        <w:rPr/>
+        <w:t>Generation of the reports</w:t>
       </w:r>
       <w:r>
         <w:br w:type="page"/>
@@ -3292,20 +4488,20 @@
           <w:lang w:val="uk-UA"/>
         </w:rPr>
       </w:pPr>
-      <w:bookmarkStart w:id="12" w:name="_Toc38179852"/>
-      <w:bookmarkStart w:id="13" w:name="_Toc487614929"/>
-      <w:bookmarkStart w:id="14" w:name="_Toc487430951"/>
-      <w:bookmarkStart w:id="15" w:name="_Toc487011338"/>
-      <w:bookmarkStart w:id="16" w:name="_Toc210821153"/>
+      <w:bookmarkStart w:id="10" w:name="_Toc210821153"/>
+      <w:bookmarkStart w:id="11" w:name="_Toc38179852_Copy_1"/>
+      <w:bookmarkStart w:id="12" w:name="_Toc487614929_Copy_1"/>
+      <w:bookmarkStart w:id="13" w:name="_Toc487430951_Copy_1"/>
+      <w:bookmarkStart w:id="14" w:name="_Toc487011338_Copy_1"/>
+      <w:bookmarkEnd w:id="11"/>
       <w:bookmarkEnd w:id="12"/>
       <w:bookmarkEnd w:id="13"/>
       <w:bookmarkEnd w:id="14"/>
-      <w:bookmarkEnd w:id="15"/>
       <w:r>
         <w:rPr/>
         <w:t>System Overview / Architectural Context</w:t>
       </w:r>
-      <w:bookmarkEnd w:id="16"/>
+      <w:bookmarkEnd w:id="10"/>
     </w:p>
     <w:p>
       <w:pPr>
@@ -3447,12 +4643,12 @@
         </w:numPr>
         <w:rPr/>
       </w:pPr>
-      <w:bookmarkStart w:id="17" w:name="_Toc210821154"/>
+      <w:bookmarkStart w:id="15" w:name="_Toc210821154"/>
       <w:r>
         <w:rPr/>
         <w:t>UML Class Diagram (Technical Design)</w:t>
       </w:r>
-      <w:bookmarkEnd w:id="17"/>
+      <w:bookmarkEnd w:id="15"/>
     </w:p>
     <w:p>
       <w:pPr>
@@ -3478,7 +4674,6 @@
       </w:pPr>
       <w:r>
         <w:rPr>
-          <w:rFonts w:hint="eastAsia"/>
           <w:color w:val="008000"/>
         </w:rPr>
         <w:drawing>
@@ -3538,7 +4733,6 @@
       </w:pPr>
       <w:r>
         <w:rPr>
-          <w:rFonts w:hint="eastAsia"/>
           <w:color w:val="008000"/>
         </w:rPr>
       </w:r>
@@ -3554,12 +4748,12 @@
           <w:color w:val="008000"/>
         </w:rPr>
       </w:pPr>
-      <w:bookmarkStart w:id="18" w:name="_Toc210821155"/>
+      <w:bookmarkStart w:id="16" w:name="_Toc210821155"/>
       <w:r>
         <w:rPr/>
         <w:t>Class Specifications</w:t>
       </w:r>
-      <w:bookmarkEnd w:id="18"/>
+      <w:bookmarkEnd w:id="16"/>
     </w:p>
     <w:p>
       <w:pPr>
@@ -3705,17 +4899,17 @@
         <w:tblLook w:val="04a0" w:noHBand="0" w:noVBand="1" w:firstColumn="1" w:lastRow="0" w:lastColumn="0" w:firstRow="1"/>
       </w:tblPr>
       <w:tblGrid>
-        <w:gridCol w:w="1546"/>
+        <w:gridCol w:w="1544"/>
         <w:gridCol w:w="1258"/>
-        <w:gridCol w:w="1800"/>
-        <w:gridCol w:w="2515"/>
-        <w:gridCol w:w="4083"/>
+        <w:gridCol w:w="1802"/>
+        <w:gridCol w:w="2513"/>
+        <w:gridCol w:w="4085"/>
       </w:tblGrid>
       <w:tr>
         <w:trPr/>
         <w:tc>
           <w:tcPr>
-            <w:tcW w:w="1546" w:type="dxa"/>
+            <w:tcW w:w="1544" w:type="dxa"/>
             <w:tcBorders>
               <w:top w:val="single" w:sz="4" w:space="0" w:color="000000"/>
               <w:start w:val="single" w:sz="4" w:space="0" w:color="000000"/>
@@ -3769,7 +4963,7 @@
         </w:tc>
         <w:tc>
           <w:tcPr>
-            <w:tcW w:w="1800" w:type="dxa"/>
+            <w:tcW w:w="1802" w:type="dxa"/>
             <w:tcBorders>
               <w:top w:val="single" w:sz="4" w:space="0" w:color="000000"/>
               <w:start w:val="single" w:sz="4" w:space="0" w:color="000000"/>
@@ -3795,7 +4989,7 @@
         </w:tc>
         <w:tc>
           <w:tcPr>
-            <w:tcW w:w="2515" w:type="dxa"/>
+            <w:tcW w:w="2513" w:type="dxa"/>
             <w:tcBorders>
               <w:top w:val="single" w:sz="4" w:space="0" w:color="000000"/>
               <w:start w:val="single" w:sz="4" w:space="0" w:color="000000"/>
@@ -3821,7 +5015,7 @@
         </w:tc>
         <w:tc>
           <w:tcPr>
-            <w:tcW w:w="4083" w:type="dxa"/>
+            <w:tcW w:w="4085" w:type="dxa"/>
             <w:tcBorders>
               <w:top w:val="single" w:sz="4" w:space="0" w:color="000000"/>
               <w:start w:val="single" w:sz="4" w:space="0" w:color="000000"/>
@@ -3850,7 +5044,7 @@
         <w:trPr/>
         <w:tc>
           <w:tcPr>
-            <w:tcW w:w="1546" w:type="dxa"/>
+            <w:tcW w:w="1544" w:type="dxa"/>
             <w:tcBorders>
               <w:start w:val="single" w:sz="4" w:space="0" w:color="000000"/>
               <w:bottom w:val="single" w:sz="4" w:space="0" w:color="000000"/>
@@ -3904,7 +5098,7 @@
         </w:tc>
         <w:tc>
           <w:tcPr>
-            <w:tcW w:w="1800" w:type="dxa"/>
+            <w:tcW w:w="1802" w:type="dxa"/>
             <w:tcBorders>
               <w:start w:val="single" w:sz="4" w:space="0" w:color="000000"/>
               <w:bottom w:val="single" w:sz="4" w:space="0" w:color="000000"/>
@@ -3931,7 +5125,7 @@
         </w:tc>
         <w:tc>
           <w:tcPr>
-            <w:tcW w:w="2515" w:type="dxa"/>
+            <w:tcW w:w="2513" w:type="dxa"/>
             <w:tcBorders>
               <w:start w:val="single" w:sz="4" w:space="0" w:color="000000"/>
               <w:bottom w:val="single" w:sz="4" w:space="0" w:color="000000"/>
@@ -4029,7 +5223,7 @@
         </w:tc>
         <w:tc>
           <w:tcPr>
-            <w:tcW w:w="4083" w:type="dxa"/>
+            <w:tcW w:w="4085" w:type="dxa"/>
             <w:tcBorders>
               <w:start w:val="single" w:sz="4" w:space="0" w:color="000000"/>
               <w:bottom w:val="single" w:sz="4" w:space="0" w:color="000000"/>
@@ -4319,13 +5513,35 @@
               <w:rPr/>
             </w:r>
           </w:p>
+          <w:p>
+            <w:pPr>
+              <w:pStyle w:val="Normal"/>
+              <w:spacing w:lineRule="auto" w:line="240" w:before="0" w:after="0"/>
+              <w:jc w:val="start"/>
+              <w:rPr/>
+            </w:pPr>
+            <w:r>
+              <w:rPr/>
+            </w:r>
+          </w:p>
+          <w:p>
+            <w:pPr>
+              <w:pStyle w:val="Normal"/>
+              <w:spacing w:lineRule="auto" w:line="240" w:before="0" w:after="0"/>
+              <w:jc w:val="start"/>
+              <w:rPr/>
+            </w:pPr>
+            <w:r>
+              <w:rPr/>
+            </w:r>
+          </w:p>
         </w:tc>
       </w:tr>
       <w:tr>
         <w:trPr/>
         <w:tc>
           <w:tcPr>
-            <w:tcW w:w="1546" w:type="dxa"/>
+            <w:tcW w:w="1544" w:type="dxa"/>
             <w:tcBorders>
               <w:start w:val="single" w:sz="4" w:space="0" w:color="000000"/>
               <w:bottom w:val="single" w:sz="4" w:space="0" w:color="000000"/>
@@ -4379,7 +5595,7 @@
         </w:tc>
         <w:tc>
           <w:tcPr>
-            <w:tcW w:w="1800" w:type="dxa"/>
+            <w:tcW w:w="1802" w:type="dxa"/>
             <w:tcBorders>
               <w:start w:val="single" w:sz="4" w:space="0" w:color="000000"/>
               <w:bottom w:val="single" w:sz="4" w:space="0" w:color="000000"/>
@@ -4406,7 +5622,7 @@
         </w:tc>
         <w:tc>
           <w:tcPr>
-            <w:tcW w:w="2515" w:type="dxa"/>
+            <w:tcW w:w="2513" w:type="dxa"/>
             <w:tcBorders>
               <w:start w:val="single" w:sz="4" w:space="0" w:color="000000"/>
               <w:bottom w:val="single" w:sz="4" w:space="0" w:color="000000"/>
@@ -4519,7 +5735,7 @@
         </w:tc>
         <w:tc>
           <w:tcPr>
-            <w:tcW w:w="4083" w:type="dxa"/>
+            <w:tcW w:w="4085" w:type="dxa"/>
             <w:tcBorders>
               <w:start w:val="single" w:sz="4" w:space="0" w:color="000000"/>
               <w:bottom w:val="single" w:sz="4" w:space="0" w:color="000000"/>
@@ -4670,15 +5886,7 @@
             </w:pPr>
             <w:r>
               <w:rPr/>
-              <w:t xml:space="preserve">getStudioId() → </w:t>
-            </w:r>
-            <w:r>
-              <w:rPr/>
-              <w:t>i</w:t>
-            </w:r>
-            <w:r>
-              <w:rPr/>
-              <w:t>nt</w:t>
+              <w:t>getStudioId() → int</w:t>
             </w:r>
           </w:p>
         </w:tc>
@@ -4689,7 +5897,7 @@
         </w:trPr>
         <w:tc>
           <w:tcPr>
-            <w:tcW w:w="1546" w:type="dxa"/>
+            <w:tcW w:w="1544" w:type="dxa"/>
             <w:tcBorders>
               <w:start w:val="single" w:sz="4" w:space="0" w:color="000000"/>
               <w:bottom w:val="single" w:sz="4" w:space="0" w:color="000000"/>
@@ -4743,7 +5951,7 @@
         </w:tc>
         <w:tc>
           <w:tcPr>
-            <w:tcW w:w="1800" w:type="dxa"/>
+            <w:tcW w:w="1802" w:type="dxa"/>
             <w:tcBorders>
               <w:start w:val="single" w:sz="4" w:space="0" w:color="000000"/>
               <w:bottom w:val="single" w:sz="4" w:space="0" w:color="000000"/>
@@ -4770,7 +5978,7 @@
         </w:tc>
         <w:tc>
           <w:tcPr>
-            <w:tcW w:w="2515" w:type="dxa"/>
+            <w:tcW w:w="2513" w:type="dxa"/>
             <w:tcBorders>
               <w:start w:val="single" w:sz="4" w:space="0" w:color="000000"/>
               <w:bottom w:val="single" w:sz="4" w:space="0" w:color="000000"/>
@@ -4813,7 +6021,7 @@
         </w:tc>
         <w:tc>
           <w:tcPr>
-            <w:tcW w:w="4083" w:type="dxa"/>
+            <w:tcW w:w="4085" w:type="dxa"/>
             <w:tcBorders>
               <w:start w:val="single" w:sz="4" w:space="0" w:color="000000"/>
               <w:bottom w:val="single" w:sz="4" w:space="0" w:color="000000"/>
@@ -5029,7 +6237,7 @@
         <w:trPr/>
         <w:tc>
           <w:tcPr>
-            <w:tcW w:w="1546" w:type="dxa"/>
+            <w:tcW w:w="1544" w:type="dxa"/>
             <w:tcBorders>
               <w:start w:val="single" w:sz="4" w:space="0" w:color="000000"/>
               <w:bottom w:val="single" w:sz="4" w:space="0" w:color="000000"/>
@@ -5083,7 +6291,7 @@
         </w:tc>
         <w:tc>
           <w:tcPr>
-            <w:tcW w:w="1800" w:type="dxa"/>
+            <w:tcW w:w="1802" w:type="dxa"/>
             <w:tcBorders>
               <w:start w:val="single" w:sz="4" w:space="0" w:color="000000"/>
               <w:bottom w:val="single" w:sz="4" w:space="0" w:color="000000"/>
@@ -5110,7 +6318,7 @@
         </w:tc>
         <w:tc>
           <w:tcPr>
-            <w:tcW w:w="2515" w:type="dxa"/>
+            <w:tcW w:w="2513" w:type="dxa"/>
             <w:tcBorders>
               <w:start w:val="single" w:sz="4" w:space="0" w:color="000000"/>
               <w:bottom w:val="single" w:sz="4" w:space="0" w:color="000000"/>
@@ -5137,7 +6345,7 @@
         </w:tc>
         <w:tc>
           <w:tcPr>
-            <w:tcW w:w="4083" w:type="dxa"/>
+            <w:tcW w:w="4085" w:type="dxa"/>
             <w:tcBorders>
               <w:start w:val="single" w:sz="4" w:space="0" w:color="000000"/>
               <w:bottom w:val="single" w:sz="4" w:space="0" w:color="000000"/>
@@ -5269,7 +6477,7 @@
         <w:trPr/>
         <w:tc>
           <w:tcPr>
-            <w:tcW w:w="1546" w:type="dxa"/>
+            <w:tcW w:w="1544" w:type="dxa"/>
             <w:tcBorders>
               <w:start w:val="single" w:sz="4" w:space="0" w:color="000000"/>
               <w:bottom w:val="single" w:sz="4" w:space="0" w:color="000000"/>
@@ -5323,7 +6531,7 @@
         </w:tc>
         <w:tc>
           <w:tcPr>
-            <w:tcW w:w="1800" w:type="dxa"/>
+            <w:tcW w:w="1802" w:type="dxa"/>
             <w:tcBorders>
               <w:start w:val="single" w:sz="4" w:space="0" w:color="000000"/>
               <w:bottom w:val="single" w:sz="4" w:space="0" w:color="000000"/>
@@ -5350,7 +6558,7 @@
         </w:tc>
         <w:tc>
           <w:tcPr>
-            <w:tcW w:w="2515" w:type="dxa"/>
+            <w:tcW w:w="2513" w:type="dxa"/>
             <w:tcBorders>
               <w:start w:val="single" w:sz="4" w:space="0" w:color="000000"/>
               <w:bottom w:val="single" w:sz="4" w:space="0" w:color="000000"/>
@@ -5393,7 +6601,7 @@
         </w:tc>
         <w:tc>
           <w:tcPr>
-            <w:tcW w:w="4083" w:type="dxa"/>
+            <w:tcW w:w="4085" w:type="dxa"/>
             <w:tcBorders>
               <w:start w:val="single" w:sz="4" w:space="0" w:color="000000"/>
               <w:bottom w:val="single" w:sz="4" w:space="0" w:color="000000"/>
@@ -5465,7 +6673,7 @@
         <w:trPr/>
         <w:tc>
           <w:tcPr>
-            <w:tcW w:w="1546" w:type="dxa"/>
+            <w:tcW w:w="1544" w:type="dxa"/>
             <w:tcBorders>
               <w:start w:val="single" w:sz="4" w:space="0" w:color="000000"/>
               <w:bottom w:val="single" w:sz="4" w:space="0" w:color="000000"/>
@@ -5519,7 +6727,7 @@
         </w:tc>
         <w:tc>
           <w:tcPr>
-            <w:tcW w:w="1800" w:type="dxa"/>
+            <w:tcW w:w="1802" w:type="dxa"/>
             <w:tcBorders>
               <w:start w:val="single" w:sz="4" w:space="0" w:color="000000"/>
               <w:bottom w:val="single" w:sz="4" w:space="0" w:color="000000"/>
@@ -5540,19 +6748,13 @@
               <w:rPr>
                 <w:color w:val="000000"/>
               </w:rPr>
-              <w:t xml:space="preserve">Contain employees, </w:t>
-            </w:r>
-            <w:r>
-              <w:rPr>
-                <w:color w:val="000000"/>
-              </w:rPr>
-              <w:t xml:space="preserve">checking of whether a service is applicable at that studio </w:t>
-            </w:r>
-          </w:p>
-        </w:tc>
-        <w:tc>
-          <w:tcPr>
-            <w:tcW w:w="2515" w:type="dxa"/>
+              <w:t xml:space="preserve">Contain employees, checking of whether a service is applicable at that studio </w:t>
+            </w:r>
+          </w:p>
+        </w:tc>
+        <w:tc>
+          <w:tcPr>
+            <w:tcW w:w="2513" w:type="dxa"/>
             <w:tcBorders>
               <w:start w:val="single" w:sz="4" w:space="0" w:color="000000"/>
               <w:bottom w:val="single" w:sz="4" w:space="0" w:color="000000"/>
@@ -5698,7 +6900,7 @@
         </w:tc>
         <w:tc>
           <w:tcPr>
-            <w:tcW w:w="4083" w:type="dxa"/>
+            <w:tcW w:w="4085" w:type="dxa"/>
             <w:tcBorders>
               <w:start w:val="single" w:sz="4" w:space="0" w:color="000000"/>
               <w:bottom w:val="single" w:sz="4" w:space="0" w:color="000000"/>
@@ -5875,13 +7077,29 @@
               <w:t>getVisibleOrders() → vector&lt;Order&gt;</w:t>
             </w:r>
           </w:p>
+          <w:p>
+            <w:pPr>
+              <w:pStyle w:val="Normal"/>
+              <w:spacing w:lineRule="auto" w:line="240" w:before="0" w:after="200"/>
+              <w:ind w:hanging="0" w:start="0"/>
+              <w:jc w:val="start"/>
+              <w:rPr>
+                <w:color w:val="000000"/>
+              </w:rPr>
+            </w:pPr>
+            <w:r>
+              <w:rPr>
+                <w:color w:val="000000"/>
+              </w:rPr>
+            </w:r>
+          </w:p>
         </w:tc>
       </w:tr>
       <w:tr>
         <w:trPr/>
         <w:tc>
           <w:tcPr>
-            <w:tcW w:w="1546" w:type="dxa"/>
+            <w:tcW w:w="1544" w:type="dxa"/>
             <w:tcBorders>
               <w:start w:val="single" w:sz="4" w:space="0" w:color="000000"/>
               <w:bottom w:val="single" w:sz="4" w:space="0" w:color="000000"/>
@@ -5935,7 +7153,7 @@
         </w:tc>
         <w:tc>
           <w:tcPr>
-            <w:tcW w:w="1800" w:type="dxa"/>
+            <w:tcW w:w="1802" w:type="dxa"/>
             <w:tcBorders>
               <w:start w:val="single" w:sz="4" w:space="0" w:color="000000"/>
               <w:bottom w:val="single" w:sz="4" w:space="0" w:color="000000"/>
@@ -5962,7 +7180,7 @@
         </w:tc>
         <w:tc>
           <w:tcPr>
-            <w:tcW w:w="2515" w:type="dxa"/>
+            <w:tcW w:w="2513" w:type="dxa"/>
             <w:tcBorders>
               <w:start w:val="single" w:sz="4" w:space="0" w:color="000000"/>
               <w:bottom w:val="single" w:sz="4" w:space="0" w:color="000000"/>
@@ -5989,7 +7207,7 @@
         </w:tc>
         <w:tc>
           <w:tcPr>
-            <w:tcW w:w="4083" w:type="dxa"/>
+            <w:tcW w:w="4085" w:type="dxa"/>
             <w:tcBorders>
               <w:start w:val="single" w:sz="4" w:space="0" w:color="000000"/>
               <w:bottom w:val="single" w:sz="4" w:space="0" w:color="000000"/>
@@ -6089,7 +7307,7 @@
         <w:pStyle w:val="Heading1"/>
         <w:rPr/>
       </w:pPr>
-      <w:bookmarkStart w:id="19" w:name="_Toc210821156"/>
+      <w:bookmarkStart w:id="17" w:name="_Toc210821156"/>
       <w:r>
         <w:rPr>
           <w:lang w:val="ru-RU"/>
@@ -6100,7 +7318,7 @@
         <w:rPr/>
         <w:t>Interfaces and Abstractions</w:t>
       </w:r>
-      <w:bookmarkEnd w:id="19"/>
+      <w:bookmarkEnd w:id="17"/>
     </w:p>
     <w:p>
       <w:pPr>
@@ -6150,9 +7368,9 @@
       </w:tblPr>
       <w:tblGrid>
         <w:gridCol w:w="1815"/>
-        <w:gridCol w:w="2700"/>
+        <w:gridCol w:w="2698"/>
         <w:gridCol w:w="4680"/>
-        <w:gridCol w:w="1346"/>
+        <w:gridCol w:w="1348"/>
       </w:tblGrid>
       <w:tr>
         <w:trPr/>
@@ -6183,7 +7401,7 @@
         </w:tc>
         <w:tc>
           <w:tcPr>
-            <w:tcW w:w="2700" w:type="dxa"/>
+            <w:tcW w:w="2698" w:type="dxa"/>
             <w:tcBorders>
               <w:top w:val="single" w:sz="4" w:space="0" w:color="000000"/>
               <w:start w:val="single" w:sz="4" w:space="0" w:color="000000"/>
@@ -6233,7 +7451,7 @@
         </w:tc>
         <w:tc>
           <w:tcPr>
-            <w:tcW w:w="1346" w:type="dxa"/>
+            <w:tcW w:w="1348" w:type="dxa"/>
             <w:tcBorders>
               <w:top w:val="single" w:sz="4" w:space="0" w:color="000000"/>
               <w:start w:val="single" w:sz="4" w:space="0" w:color="000000"/>
@@ -6287,7 +7505,7 @@
         </w:tc>
         <w:tc>
           <w:tcPr>
-            <w:tcW w:w="2700" w:type="dxa"/>
+            <w:tcW w:w="2698" w:type="dxa"/>
             <w:tcBorders>
               <w:start w:val="single" w:sz="4" w:space="0" w:color="000000"/>
               <w:bottom w:val="single" w:sz="4" w:space="0" w:color="000000"/>
@@ -6408,7 +7626,7 @@
         </w:tc>
         <w:tc>
           <w:tcPr>
-            <w:tcW w:w="1346" w:type="dxa"/>
+            <w:tcW w:w="1348" w:type="dxa"/>
             <w:tcBorders>
               <w:start w:val="single" w:sz="4" w:space="0" w:color="000000"/>
               <w:bottom w:val="single" w:sz="4" w:space="0" w:color="000000"/>
@@ -6438,7 +7656,7 @@
         <w:pStyle w:val="Heading1"/>
         <w:rPr/>
       </w:pPr>
-      <w:bookmarkStart w:id="20" w:name="_Toc210821157"/>
+      <w:bookmarkStart w:id="18" w:name="_Toc210821157"/>
       <w:r>
         <w:rPr>
           <w:lang w:val="ru-RU"/>
@@ -6449,7 +7667,7 @@
         <w:rPr/>
         <w:t>. Function Responsibilities</w:t>
       </w:r>
-      <w:bookmarkEnd w:id="20"/>
+      <w:bookmarkEnd w:id="18"/>
     </w:p>
     <w:p>
       <w:pPr>
@@ -6494,10 +7712,10 @@
         <w:tblLook w:val="04a0" w:noHBand="0" w:noVBand="1" w:firstColumn="1" w:lastRow="0" w:lastColumn="0" w:firstRow="1"/>
       </w:tblPr>
       <w:tblGrid>
-        <w:gridCol w:w="1545"/>
-        <w:gridCol w:w="1530"/>
-        <w:gridCol w:w="1620"/>
-        <w:gridCol w:w="990"/>
+        <w:gridCol w:w="1543"/>
+        <w:gridCol w:w="1711"/>
+        <w:gridCol w:w="1440"/>
+        <w:gridCol w:w="991"/>
         <w:gridCol w:w="1514"/>
         <w:gridCol w:w="1441"/>
       </w:tblGrid>
@@ -6505,7 +7723,7 @@
         <w:trPr/>
         <w:tc>
           <w:tcPr>
-            <w:tcW w:w="1545" w:type="dxa"/>
+            <w:tcW w:w="1543" w:type="dxa"/>
             <w:tcBorders>
               <w:top w:val="single" w:sz="4" w:space="0" w:color="000000"/>
               <w:start w:val="single" w:sz="4" w:space="0" w:color="000000"/>
@@ -6530,7 +7748,7 @@
         </w:tc>
         <w:tc>
           <w:tcPr>
-            <w:tcW w:w="1530" w:type="dxa"/>
+            <w:tcW w:w="1711" w:type="dxa"/>
             <w:tcBorders>
               <w:top w:val="single" w:sz="4" w:space="0" w:color="000000"/>
               <w:start w:val="single" w:sz="4" w:space="0" w:color="000000"/>
@@ -6555,7 +7773,7 @@
         </w:tc>
         <w:tc>
           <w:tcPr>
-            <w:tcW w:w="1620" w:type="dxa"/>
+            <w:tcW w:w="1440" w:type="dxa"/>
             <w:tcBorders>
               <w:top w:val="single" w:sz="4" w:space="0" w:color="000000"/>
               <w:start w:val="single" w:sz="4" w:space="0" w:color="000000"/>
@@ -6580,7 +7798,7 @@
         </w:tc>
         <w:tc>
           <w:tcPr>
-            <w:tcW w:w="990" w:type="dxa"/>
+            <w:tcW w:w="991" w:type="dxa"/>
             <w:tcBorders>
               <w:top w:val="single" w:sz="4" w:space="0" w:color="000000"/>
               <w:start w:val="single" w:sz="4" w:space="0" w:color="000000"/>
@@ -6658,7 +7876,7 @@
         <w:trPr/>
         <w:tc>
           <w:tcPr>
-            <w:tcW w:w="1545" w:type="dxa"/>
+            <w:tcW w:w="1543" w:type="dxa"/>
             <w:tcBorders>
               <w:start w:val="single" w:sz="4" w:space="0" w:color="000000"/>
               <w:bottom w:val="single" w:sz="4" w:space="0" w:color="000000"/>
@@ -6684,7 +7902,7 @@
         </w:tc>
         <w:tc>
           <w:tcPr>
-            <w:tcW w:w="1530" w:type="dxa"/>
+            <w:tcW w:w="1711" w:type="dxa"/>
             <w:tcBorders>
               <w:start w:val="single" w:sz="4" w:space="0" w:color="000000"/>
               <w:bottom w:val="single" w:sz="4" w:space="0" w:color="000000"/>
@@ -6709,7 +7927,7 @@
         </w:tc>
         <w:tc>
           <w:tcPr>
-            <w:tcW w:w="1620" w:type="dxa"/>
+            <w:tcW w:w="1440" w:type="dxa"/>
             <w:tcBorders>
               <w:start w:val="single" w:sz="4" w:space="0" w:color="000000"/>
               <w:bottom w:val="single" w:sz="4" w:space="0" w:color="000000"/>
@@ -6735,7 +7953,7 @@
         </w:tc>
         <w:tc>
           <w:tcPr>
-            <w:tcW w:w="990" w:type="dxa"/>
+            <w:tcW w:w="991" w:type="dxa"/>
             <w:tcBorders>
               <w:start w:val="single" w:sz="4" w:space="0" w:color="000000"/>
               <w:bottom w:val="single" w:sz="4" w:space="0" w:color="000000"/>
@@ -6808,6 +8026,51 @@
                 <w:color w:val="000000"/>
               </w:rPr>
               <w:t>-</w:t>
+            </w:r>
+          </w:p>
+          <w:p>
+            <w:pPr>
+              <w:pStyle w:val="Normal"/>
+              <w:spacing w:before="0" w:after="200"/>
+              <w:jc w:val="center"/>
+              <w:rPr>
+                <w:color w:val="000000"/>
+              </w:rPr>
+            </w:pPr>
+            <w:r>
+              <w:rPr>
+                <w:color w:val="000000"/>
+              </w:rPr>
+            </w:r>
+          </w:p>
+          <w:p>
+            <w:pPr>
+              <w:pStyle w:val="Normal"/>
+              <w:spacing w:before="0" w:after="200"/>
+              <w:jc w:val="center"/>
+              <w:rPr>
+                <w:color w:val="000000"/>
+              </w:rPr>
+            </w:pPr>
+            <w:r>
+              <w:rPr>
+                <w:color w:val="000000"/>
+              </w:rPr>
+            </w:r>
+          </w:p>
+          <w:p>
+            <w:pPr>
+              <w:pStyle w:val="Normal"/>
+              <w:spacing w:before="0" w:after="200"/>
+              <w:jc w:val="center"/>
+              <w:rPr>
+                <w:color w:val="000000"/>
+              </w:rPr>
+            </w:pPr>
+            <w:r>
+              <w:rPr>
+                <w:color w:val="000000"/>
+              </w:rPr>
             </w:r>
           </w:p>
         </w:tc>
@@ -6816,7 +8079,7 @@
         <w:trPr/>
         <w:tc>
           <w:tcPr>
-            <w:tcW w:w="1545" w:type="dxa"/>
+            <w:tcW w:w="1543" w:type="dxa"/>
             <w:tcBorders>
               <w:start w:val="single" w:sz="4" w:space="0" w:color="000000"/>
               <w:bottom w:val="single" w:sz="4" w:space="0" w:color="000000"/>
@@ -6842,7 +8105,7 @@
         </w:tc>
         <w:tc>
           <w:tcPr>
-            <w:tcW w:w="1530" w:type="dxa"/>
+            <w:tcW w:w="1711" w:type="dxa"/>
             <w:tcBorders>
               <w:start w:val="single" w:sz="4" w:space="0" w:color="000000"/>
               <w:bottom w:val="single" w:sz="4" w:space="0" w:color="000000"/>
@@ -6867,7 +8130,7 @@
         </w:tc>
         <w:tc>
           <w:tcPr>
-            <w:tcW w:w="1620" w:type="dxa"/>
+            <w:tcW w:w="1440" w:type="dxa"/>
             <w:tcBorders>
               <w:start w:val="single" w:sz="4" w:space="0" w:color="000000"/>
               <w:bottom w:val="single" w:sz="4" w:space="0" w:color="000000"/>
@@ -6893,7 +8156,7 @@
         </w:tc>
         <w:tc>
           <w:tcPr>
-            <w:tcW w:w="990" w:type="dxa"/>
+            <w:tcW w:w="991" w:type="dxa"/>
             <w:tcBorders>
               <w:start w:val="single" w:sz="4" w:space="0" w:color="000000"/>
               <w:bottom w:val="single" w:sz="4" w:space="0" w:color="000000"/>
@@ -6974,7 +8237,7 @@
         <w:trPr/>
         <w:tc>
           <w:tcPr>
-            <w:tcW w:w="1545" w:type="dxa"/>
+            <w:tcW w:w="1543" w:type="dxa"/>
             <w:tcBorders>
               <w:start w:val="single" w:sz="4" w:space="0" w:color="000000"/>
               <w:bottom w:val="single" w:sz="4" w:space="0" w:color="000000"/>
@@ -7000,7 +8263,7 @@
         </w:tc>
         <w:tc>
           <w:tcPr>
-            <w:tcW w:w="1530" w:type="dxa"/>
+            <w:tcW w:w="1711" w:type="dxa"/>
             <w:tcBorders>
               <w:start w:val="single" w:sz="4" w:space="0" w:color="000000"/>
               <w:bottom w:val="single" w:sz="4" w:space="0" w:color="000000"/>
@@ -7025,7 +8288,7 @@
         </w:tc>
         <w:tc>
           <w:tcPr>
-            <w:tcW w:w="1620" w:type="dxa"/>
+            <w:tcW w:w="1440" w:type="dxa"/>
             <w:tcBorders>
               <w:start w:val="single" w:sz="4" w:space="0" w:color="000000"/>
               <w:bottom w:val="single" w:sz="4" w:space="0" w:color="000000"/>
@@ -7051,7 +8314,7 @@
         </w:tc>
         <w:tc>
           <w:tcPr>
-            <w:tcW w:w="990" w:type="dxa"/>
+            <w:tcW w:w="991" w:type="dxa"/>
             <w:tcBorders>
               <w:start w:val="single" w:sz="4" w:space="0" w:color="000000"/>
               <w:bottom w:val="single" w:sz="4" w:space="0" w:color="000000"/>
@@ -7132,7 +8395,7 @@
         <w:trPr/>
         <w:tc>
           <w:tcPr>
-            <w:tcW w:w="1545" w:type="dxa"/>
+            <w:tcW w:w="1543" w:type="dxa"/>
             <w:tcBorders>
               <w:start w:val="single" w:sz="4" w:space="0" w:color="000000"/>
               <w:bottom w:val="single" w:sz="4" w:space="0" w:color="000000"/>
@@ -7158,7 +8421,7 @@
         </w:tc>
         <w:tc>
           <w:tcPr>
-            <w:tcW w:w="1530" w:type="dxa"/>
+            <w:tcW w:w="1711" w:type="dxa"/>
             <w:tcBorders>
               <w:start w:val="single" w:sz="4" w:space="0" w:color="000000"/>
               <w:bottom w:val="single" w:sz="4" w:space="0" w:color="000000"/>
@@ -7183,7 +8446,7 @@
         </w:tc>
         <w:tc>
           <w:tcPr>
-            <w:tcW w:w="1620" w:type="dxa"/>
+            <w:tcW w:w="1440" w:type="dxa"/>
             <w:tcBorders>
               <w:start w:val="single" w:sz="4" w:space="0" w:color="000000"/>
               <w:bottom w:val="single" w:sz="4" w:space="0" w:color="000000"/>
@@ -7209,7 +8472,7 @@
         </w:tc>
         <w:tc>
           <w:tcPr>
-            <w:tcW w:w="990" w:type="dxa"/>
+            <w:tcW w:w="991" w:type="dxa"/>
             <w:tcBorders>
               <w:start w:val="single" w:sz="4" w:space="0" w:color="000000"/>
               <w:bottom w:val="single" w:sz="4" w:space="0" w:color="000000"/>
@@ -7290,7 +8553,7 @@
         <w:trPr/>
         <w:tc>
           <w:tcPr>
-            <w:tcW w:w="1545" w:type="dxa"/>
+            <w:tcW w:w="1543" w:type="dxa"/>
             <w:tcBorders>
               <w:start w:val="single" w:sz="4" w:space="0" w:color="000000"/>
               <w:bottom w:val="single" w:sz="4" w:space="0" w:color="000000"/>
@@ -7316,7 +8579,7 @@
         </w:tc>
         <w:tc>
           <w:tcPr>
-            <w:tcW w:w="1530" w:type="dxa"/>
+            <w:tcW w:w="1711" w:type="dxa"/>
             <w:tcBorders>
               <w:start w:val="single" w:sz="4" w:space="0" w:color="000000"/>
               <w:bottom w:val="single" w:sz="4" w:space="0" w:color="000000"/>
@@ -7341,7 +8604,7 @@
         </w:tc>
         <w:tc>
           <w:tcPr>
-            <w:tcW w:w="1620" w:type="dxa"/>
+            <w:tcW w:w="1440" w:type="dxa"/>
             <w:tcBorders>
               <w:start w:val="single" w:sz="4" w:space="0" w:color="000000"/>
               <w:bottom w:val="single" w:sz="4" w:space="0" w:color="000000"/>
@@ -7367,7 +8630,7 @@
         </w:tc>
         <w:tc>
           <w:tcPr>
-            <w:tcW w:w="990" w:type="dxa"/>
+            <w:tcW w:w="991" w:type="dxa"/>
             <w:tcBorders>
               <w:start w:val="single" w:sz="4" w:space="0" w:color="000000"/>
               <w:bottom w:val="single" w:sz="4" w:space="0" w:color="000000"/>
@@ -7448,7 +8711,7 @@
         <w:trPr/>
         <w:tc>
           <w:tcPr>
-            <w:tcW w:w="1545" w:type="dxa"/>
+            <w:tcW w:w="1543" w:type="dxa"/>
             <w:tcBorders>
               <w:start w:val="single" w:sz="4" w:space="0" w:color="000000"/>
               <w:bottom w:val="single" w:sz="4" w:space="0" w:color="000000"/>
@@ -7474,7 +8737,7 @@
         </w:tc>
         <w:tc>
           <w:tcPr>
-            <w:tcW w:w="1530" w:type="dxa"/>
+            <w:tcW w:w="1711" w:type="dxa"/>
             <w:tcBorders>
               <w:start w:val="single" w:sz="4" w:space="0" w:color="000000"/>
               <w:bottom w:val="single" w:sz="4" w:space="0" w:color="000000"/>
@@ -7499,7 +8762,7 @@
         </w:tc>
         <w:tc>
           <w:tcPr>
-            <w:tcW w:w="1620" w:type="dxa"/>
+            <w:tcW w:w="1440" w:type="dxa"/>
             <w:tcBorders>
               <w:start w:val="single" w:sz="4" w:space="0" w:color="000000"/>
               <w:bottom w:val="single" w:sz="4" w:space="0" w:color="000000"/>
@@ -7525,7 +8788,7 @@
         </w:tc>
         <w:tc>
           <w:tcPr>
-            <w:tcW w:w="990" w:type="dxa"/>
+            <w:tcW w:w="991" w:type="dxa"/>
             <w:tcBorders>
               <w:start w:val="single" w:sz="4" w:space="0" w:color="000000"/>
               <w:bottom w:val="single" w:sz="4" w:space="0" w:color="000000"/>
@@ -7606,7 +8869,7 @@
         <w:trPr/>
         <w:tc>
           <w:tcPr>
-            <w:tcW w:w="1545" w:type="dxa"/>
+            <w:tcW w:w="1543" w:type="dxa"/>
             <w:tcBorders>
               <w:start w:val="single" w:sz="4" w:space="0" w:color="000000"/>
               <w:bottom w:val="single" w:sz="4" w:space="0" w:color="000000"/>
@@ -7632,7 +8895,7 @@
         </w:tc>
         <w:tc>
           <w:tcPr>
-            <w:tcW w:w="1530" w:type="dxa"/>
+            <w:tcW w:w="1711" w:type="dxa"/>
             <w:tcBorders>
               <w:start w:val="single" w:sz="4" w:space="0" w:color="000000"/>
               <w:bottom w:val="single" w:sz="4" w:space="0" w:color="000000"/>
@@ -7657,7 +8920,7 @@
         </w:tc>
         <w:tc>
           <w:tcPr>
-            <w:tcW w:w="1620" w:type="dxa"/>
+            <w:tcW w:w="1440" w:type="dxa"/>
             <w:tcBorders>
               <w:start w:val="single" w:sz="4" w:space="0" w:color="000000"/>
               <w:bottom w:val="single" w:sz="4" w:space="0" w:color="000000"/>
@@ -7683,7 +8946,7 @@
         </w:tc>
         <w:tc>
           <w:tcPr>
-            <w:tcW w:w="990" w:type="dxa"/>
+            <w:tcW w:w="991" w:type="dxa"/>
             <w:tcBorders>
               <w:start w:val="single" w:sz="4" w:space="0" w:color="000000"/>
               <w:bottom w:val="single" w:sz="4" w:space="0" w:color="000000"/>
@@ -7766,7 +9029,7 @@
         </w:trPr>
         <w:tc>
           <w:tcPr>
-            <w:tcW w:w="1545" w:type="dxa"/>
+            <w:tcW w:w="1543" w:type="dxa"/>
             <w:tcBorders>
               <w:start w:val="single" w:sz="4" w:space="0" w:color="000000"/>
               <w:bottom w:val="single" w:sz="4" w:space="0" w:color="000000"/>
@@ -7792,7 +9055,7 @@
         </w:tc>
         <w:tc>
           <w:tcPr>
-            <w:tcW w:w="1530" w:type="dxa"/>
+            <w:tcW w:w="1711" w:type="dxa"/>
             <w:tcBorders>
               <w:start w:val="single" w:sz="4" w:space="0" w:color="000000"/>
               <w:bottom w:val="single" w:sz="4" w:space="0" w:color="000000"/>
@@ -7817,7 +9080,7 @@
         </w:tc>
         <w:tc>
           <w:tcPr>
-            <w:tcW w:w="1620" w:type="dxa"/>
+            <w:tcW w:w="1440" w:type="dxa"/>
             <w:tcBorders>
               <w:start w:val="single" w:sz="4" w:space="0" w:color="000000"/>
               <w:bottom w:val="single" w:sz="4" w:space="0" w:color="000000"/>
@@ -7843,7 +9106,7 @@
         </w:tc>
         <w:tc>
           <w:tcPr>
-            <w:tcW w:w="990" w:type="dxa"/>
+            <w:tcW w:w="991" w:type="dxa"/>
             <w:tcBorders>
               <w:start w:val="single" w:sz="4" w:space="0" w:color="000000"/>
               <w:bottom w:val="single" w:sz="4" w:space="0" w:color="000000"/>
@@ -7952,7 +9215,7 @@
         <w:trPr/>
         <w:tc>
           <w:tcPr>
-            <w:tcW w:w="1545" w:type="dxa"/>
+            <w:tcW w:w="1543" w:type="dxa"/>
             <w:tcBorders>
               <w:start w:val="single" w:sz="4" w:space="0" w:color="000000"/>
               <w:bottom w:val="single" w:sz="4" w:space="0" w:color="000000"/>
@@ -7978,7 +9241,7 @@
         </w:tc>
         <w:tc>
           <w:tcPr>
-            <w:tcW w:w="1530" w:type="dxa"/>
+            <w:tcW w:w="1711" w:type="dxa"/>
             <w:tcBorders>
               <w:start w:val="single" w:sz="4" w:space="0" w:color="000000"/>
               <w:bottom w:val="single" w:sz="4" w:space="0" w:color="000000"/>
@@ -8003,7 +9266,7 @@
         </w:tc>
         <w:tc>
           <w:tcPr>
-            <w:tcW w:w="1620" w:type="dxa"/>
+            <w:tcW w:w="1440" w:type="dxa"/>
             <w:tcBorders>
               <w:start w:val="single" w:sz="4" w:space="0" w:color="000000"/>
               <w:bottom w:val="single" w:sz="4" w:space="0" w:color="000000"/>
@@ -8029,7 +9292,7 @@
         </w:tc>
         <w:tc>
           <w:tcPr>
-            <w:tcW w:w="990" w:type="dxa"/>
+            <w:tcW w:w="991" w:type="dxa"/>
             <w:tcBorders>
               <w:start w:val="single" w:sz="4" w:space="0" w:color="000000"/>
               <w:bottom w:val="single" w:sz="4" w:space="0" w:color="000000"/>
@@ -8075,20 +9338,6 @@
                 <w:color w:val="000000"/>
               </w:rPr>
               <w:t>-</w:t>
-            </w:r>
-          </w:p>
-          <w:p>
-            <w:pPr>
-              <w:pStyle w:val="Normal"/>
-              <w:jc w:val="center"/>
-              <w:rPr>
-                <w:color w:val="000000"/>
-              </w:rPr>
-            </w:pPr>
-            <w:r>
-              <w:rPr>
-                <w:color w:val="000000"/>
-              </w:rPr>
             </w:r>
           </w:p>
           <w:p>
@@ -8152,7 +9401,7 @@
         <w:trPr/>
         <w:tc>
           <w:tcPr>
-            <w:tcW w:w="1545" w:type="dxa"/>
+            <w:tcW w:w="1543" w:type="dxa"/>
             <w:tcBorders>
               <w:start w:val="single" w:sz="4" w:space="0" w:color="000000"/>
               <w:bottom w:val="single" w:sz="4" w:space="0" w:color="000000"/>
@@ -8178,7 +9427,7 @@
         </w:tc>
         <w:tc>
           <w:tcPr>
-            <w:tcW w:w="1530" w:type="dxa"/>
+            <w:tcW w:w="1711" w:type="dxa"/>
             <w:tcBorders>
               <w:start w:val="single" w:sz="4" w:space="0" w:color="000000"/>
               <w:bottom w:val="single" w:sz="4" w:space="0" w:color="000000"/>
@@ -8203,7 +9452,7 @@
         </w:tc>
         <w:tc>
           <w:tcPr>
-            <w:tcW w:w="1620" w:type="dxa"/>
+            <w:tcW w:w="1440" w:type="dxa"/>
             <w:tcBorders>
               <w:start w:val="single" w:sz="4" w:space="0" w:color="000000"/>
               <w:bottom w:val="single" w:sz="4" w:space="0" w:color="000000"/>
@@ -8229,7 +9478,7 @@
         </w:tc>
         <w:tc>
           <w:tcPr>
-            <w:tcW w:w="990" w:type="dxa"/>
+            <w:tcW w:w="991" w:type="dxa"/>
             <w:tcBorders>
               <w:start w:val="single" w:sz="4" w:space="0" w:color="000000"/>
               <w:bottom w:val="single" w:sz="4" w:space="0" w:color="000000"/>
@@ -8309,7 +9558,7 @@
         <w:trPr/>
         <w:tc>
           <w:tcPr>
-            <w:tcW w:w="1545" w:type="dxa"/>
+            <w:tcW w:w="1543" w:type="dxa"/>
             <w:tcBorders>
               <w:start w:val="single" w:sz="4" w:space="0" w:color="000000"/>
               <w:bottom w:val="single" w:sz="4" w:space="0" w:color="000000"/>
@@ -8335,7 +9584,7 @@
         </w:tc>
         <w:tc>
           <w:tcPr>
-            <w:tcW w:w="1530" w:type="dxa"/>
+            <w:tcW w:w="1711" w:type="dxa"/>
             <w:tcBorders>
               <w:start w:val="single" w:sz="4" w:space="0" w:color="000000"/>
               <w:bottom w:val="single" w:sz="4" w:space="0" w:color="000000"/>
@@ -8360,7 +9609,7 @@
         </w:tc>
         <w:tc>
           <w:tcPr>
-            <w:tcW w:w="1620" w:type="dxa"/>
+            <w:tcW w:w="1440" w:type="dxa"/>
             <w:tcBorders>
               <w:start w:val="single" w:sz="4" w:space="0" w:color="000000"/>
               <w:bottom w:val="single" w:sz="4" w:space="0" w:color="000000"/>
@@ -8380,25 +9629,13 @@
               <w:rPr>
                 <w:color w:val="000000"/>
               </w:rPr>
-              <w:t xml:space="preserve">Create  a </w:t>
-            </w:r>
-            <w:r>
-              <w:rPr>
-                <w:color w:val="000000"/>
-              </w:rPr>
-              <w:t xml:space="preserve">daily </w:t>
-            </w:r>
-            <w:r>
-              <w:rPr>
-                <w:color w:val="000000"/>
-              </w:rPr>
-              <w:t>revenue report file</w:t>
-            </w:r>
-          </w:p>
-        </w:tc>
-        <w:tc>
-          <w:tcPr>
-            <w:tcW w:w="990" w:type="dxa"/>
+              <w:t>Create  a daily revenue report file</w:t>
+            </w:r>
+          </w:p>
+        </w:tc>
+        <w:tc>
+          <w:tcPr>
+            <w:tcW w:w="991" w:type="dxa"/>
             <w:tcBorders>
               <w:start w:val="single" w:sz="4" w:space="0" w:color="000000"/>
               <w:bottom w:val="single" w:sz="4" w:space="0" w:color="000000"/>
@@ -8470,6 +9707,7 @@
               <w:rPr>
                 <w:color w:val="000000"/>
               </w:rPr>
+              <w:t>-</w:t>
             </w:r>
           </w:p>
         </w:tc>
@@ -8478,7 +9716,7 @@
         <w:trPr/>
         <w:tc>
           <w:tcPr>
-            <w:tcW w:w="1545" w:type="dxa"/>
+            <w:tcW w:w="1543" w:type="dxa"/>
             <w:tcBorders>
               <w:start w:val="single" w:sz="4" w:space="0" w:color="000000"/>
               <w:bottom w:val="single" w:sz="4" w:space="0" w:color="000000"/>
@@ -8504,7 +9742,7 @@
         </w:tc>
         <w:tc>
           <w:tcPr>
-            <w:tcW w:w="1530" w:type="dxa"/>
+            <w:tcW w:w="1711" w:type="dxa"/>
             <w:tcBorders>
               <w:start w:val="single" w:sz="4" w:space="0" w:color="000000"/>
               <w:bottom w:val="single" w:sz="4" w:space="0" w:color="000000"/>
@@ -8529,7 +9767,7 @@
         </w:tc>
         <w:tc>
           <w:tcPr>
-            <w:tcW w:w="1620" w:type="dxa"/>
+            <w:tcW w:w="1440" w:type="dxa"/>
             <w:tcBorders>
               <w:start w:val="single" w:sz="4" w:space="0" w:color="000000"/>
               <w:bottom w:val="single" w:sz="4" w:space="0" w:color="000000"/>
@@ -8555,7 +9793,7 @@
         </w:tc>
         <w:tc>
           <w:tcPr>
-            <w:tcW w:w="990" w:type="dxa"/>
+            <w:tcW w:w="991" w:type="dxa"/>
             <w:tcBorders>
               <w:start w:val="single" w:sz="4" w:space="0" w:color="000000"/>
               <w:bottom w:val="single" w:sz="4" w:space="0" w:color="000000"/>
@@ -8634,7 +9872,7 @@
         <w:trPr/>
         <w:tc>
           <w:tcPr>
-            <w:tcW w:w="1545" w:type="dxa"/>
+            <w:tcW w:w="1543" w:type="dxa"/>
             <w:tcBorders>
               <w:start w:val="single" w:sz="4" w:space="0" w:color="000000"/>
               <w:bottom w:val="single" w:sz="4" w:space="0" w:color="000000"/>
@@ -8660,7 +9898,7 @@
         </w:tc>
         <w:tc>
           <w:tcPr>
-            <w:tcW w:w="1530" w:type="dxa"/>
+            <w:tcW w:w="1711" w:type="dxa"/>
             <w:tcBorders>
               <w:start w:val="single" w:sz="4" w:space="0" w:color="000000"/>
               <w:bottom w:val="single" w:sz="4" w:space="0" w:color="000000"/>
@@ -8685,7 +9923,7 @@
         </w:tc>
         <w:tc>
           <w:tcPr>
-            <w:tcW w:w="1620" w:type="dxa"/>
+            <w:tcW w:w="1440" w:type="dxa"/>
             <w:tcBorders>
               <w:start w:val="single" w:sz="4" w:space="0" w:color="000000"/>
               <w:bottom w:val="single" w:sz="4" w:space="0" w:color="000000"/>
@@ -8711,7 +9949,7 @@
         </w:tc>
         <w:tc>
           <w:tcPr>
-            <w:tcW w:w="990" w:type="dxa"/>
+            <w:tcW w:w="991" w:type="dxa"/>
             <w:tcBorders>
               <w:start w:val="single" w:sz="4" w:space="0" w:color="000000"/>
               <w:bottom w:val="single" w:sz="4" w:space="0" w:color="000000"/>
@@ -8790,7 +10028,7 @@
         <w:trPr/>
         <w:tc>
           <w:tcPr>
-            <w:tcW w:w="1545" w:type="dxa"/>
+            <w:tcW w:w="1543" w:type="dxa"/>
             <w:tcBorders>
               <w:start w:val="single" w:sz="4" w:space="0" w:color="000000"/>
               <w:bottom w:val="single" w:sz="4" w:space="0" w:color="000000"/>
@@ -8816,7 +10054,7 @@
         </w:tc>
         <w:tc>
           <w:tcPr>
-            <w:tcW w:w="1530" w:type="dxa"/>
+            <w:tcW w:w="1711" w:type="dxa"/>
             <w:tcBorders>
               <w:start w:val="single" w:sz="4" w:space="0" w:color="000000"/>
               <w:bottom w:val="single" w:sz="4" w:space="0" w:color="000000"/>
@@ -8841,7 +10079,7 @@
         </w:tc>
         <w:tc>
           <w:tcPr>
-            <w:tcW w:w="1620" w:type="dxa"/>
+            <w:tcW w:w="1440" w:type="dxa"/>
             <w:tcBorders>
               <w:start w:val="single" w:sz="4" w:space="0" w:color="000000"/>
               <w:bottom w:val="single" w:sz="4" w:space="0" w:color="000000"/>
@@ -8867,7 +10105,7 @@
         </w:tc>
         <w:tc>
           <w:tcPr>
-            <w:tcW w:w="990" w:type="dxa"/>
+            <w:tcW w:w="991" w:type="dxa"/>
             <w:tcBorders>
               <w:start w:val="single" w:sz="4" w:space="0" w:color="000000"/>
               <w:bottom w:val="single" w:sz="4" w:space="0" w:color="000000"/>
@@ -8945,7 +10183,7 @@
         <w:trPr/>
         <w:tc>
           <w:tcPr>
-            <w:tcW w:w="1545" w:type="dxa"/>
+            <w:tcW w:w="1543" w:type="dxa"/>
             <w:tcBorders>
               <w:start w:val="single" w:sz="4" w:space="0" w:color="000000"/>
               <w:bottom w:val="single" w:sz="4" w:space="0" w:color="000000"/>
@@ -8971,7 +10209,7 @@
         </w:tc>
         <w:tc>
           <w:tcPr>
-            <w:tcW w:w="1530" w:type="dxa"/>
+            <w:tcW w:w="1711" w:type="dxa"/>
             <w:tcBorders>
               <w:start w:val="single" w:sz="4" w:space="0" w:color="000000"/>
               <w:bottom w:val="single" w:sz="4" w:space="0" w:color="000000"/>
@@ -8996,7 +10234,7 @@
         </w:tc>
         <w:tc>
           <w:tcPr>
-            <w:tcW w:w="1620" w:type="dxa"/>
+            <w:tcW w:w="1440" w:type="dxa"/>
             <w:tcBorders>
               <w:start w:val="single" w:sz="4" w:space="0" w:color="000000"/>
               <w:bottom w:val="single" w:sz="4" w:space="0" w:color="000000"/>
@@ -9022,7 +10260,7 @@
         </w:tc>
         <w:tc>
           <w:tcPr>
-            <w:tcW w:w="990" w:type="dxa"/>
+            <w:tcW w:w="991" w:type="dxa"/>
             <w:tcBorders>
               <w:start w:val="single" w:sz="4" w:space="0" w:color="000000"/>
               <w:bottom w:val="single" w:sz="4" w:space="0" w:color="000000"/>
@@ -9101,7 +10339,7 @@
         <w:trPr/>
         <w:tc>
           <w:tcPr>
-            <w:tcW w:w="1545" w:type="dxa"/>
+            <w:tcW w:w="1543" w:type="dxa"/>
             <w:tcBorders>
               <w:start w:val="single" w:sz="4" w:space="0" w:color="000000"/>
               <w:bottom w:val="single" w:sz="4" w:space="0" w:color="000000"/>
@@ -9127,7 +10365,7 @@
         </w:tc>
         <w:tc>
           <w:tcPr>
-            <w:tcW w:w="1530" w:type="dxa"/>
+            <w:tcW w:w="1711" w:type="dxa"/>
             <w:tcBorders>
               <w:start w:val="single" w:sz="4" w:space="0" w:color="000000"/>
               <w:bottom w:val="single" w:sz="4" w:space="0" w:color="000000"/>
@@ -9152,7 +10390,7 @@
         </w:tc>
         <w:tc>
           <w:tcPr>
-            <w:tcW w:w="1620" w:type="dxa"/>
+            <w:tcW w:w="1440" w:type="dxa"/>
             <w:tcBorders>
               <w:start w:val="single" w:sz="4" w:space="0" w:color="000000"/>
               <w:bottom w:val="single" w:sz="4" w:space="0" w:color="000000"/>
@@ -9178,7 +10416,7 @@
         </w:tc>
         <w:tc>
           <w:tcPr>
-            <w:tcW w:w="990" w:type="dxa"/>
+            <w:tcW w:w="991" w:type="dxa"/>
             <w:tcBorders>
               <w:start w:val="single" w:sz="4" w:space="0" w:color="000000"/>
               <w:bottom w:val="single" w:sz="4" w:space="0" w:color="000000"/>
@@ -9257,7 +10495,7 @@
         <w:trPr/>
         <w:tc>
           <w:tcPr>
-            <w:tcW w:w="1545" w:type="dxa"/>
+            <w:tcW w:w="1543" w:type="dxa"/>
             <w:tcBorders>
               <w:start w:val="single" w:sz="4" w:space="0" w:color="000000"/>
               <w:bottom w:val="single" w:sz="4" w:space="0" w:color="000000"/>
@@ -9283,7 +10521,7 @@
         </w:tc>
         <w:tc>
           <w:tcPr>
-            <w:tcW w:w="1530" w:type="dxa"/>
+            <w:tcW w:w="1711" w:type="dxa"/>
             <w:tcBorders>
               <w:start w:val="single" w:sz="4" w:space="0" w:color="000000"/>
               <w:bottom w:val="single" w:sz="4" w:space="0" w:color="000000"/>
@@ -9308,7 +10546,7 @@
         </w:tc>
         <w:tc>
           <w:tcPr>
-            <w:tcW w:w="1620" w:type="dxa"/>
+            <w:tcW w:w="1440" w:type="dxa"/>
             <w:tcBorders>
               <w:start w:val="single" w:sz="4" w:space="0" w:color="000000"/>
               <w:bottom w:val="single" w:sz="4" w:space="0" w:color="000000"/>
@@ -9333,7 +10571,7 @@
         </w:tc>
         <w:tc>
           <w:tcPr>
-            <w:tcW w:w="990" w:type="dxa"/>
+            <w:tcW w:w="991" w:type="dxa"/>
             <w:tcBorders>
               <w:start w:val="single" w:sz="4" w:space="0" w:color="000000"/>
               <w:bottom w:val="single" w:sz="4" w:space="0" w:color="000000"/>
@@ -9413,7 +10651,7 @@
         <w:pStyle w:val="Heading1"/>
         <w:rPr/>
       </w:pPr>
-      <w:bookmarkStart w:id="21" w:name="_Toc210821158"/>
+      <w:bookmarkStart w:id="19" w:name="_Toc210821158"/>
       <w:r>
         <w:rPr>
           <w:lang w:val="ru-RU"/>
@@ -9424,7 +10662,7 @@
         <w:rPr/>
         <w:t>. Operation Flow</w:t>
       </w:r>
-      <w:bookmarkEnd w:id="21"/>
+      <w:bookmarkEnd w:id="19"/>
     </w:p>
     <w:p>
       <w:pPr>
@@ -9479,13 +10717,7 @@
         <w:rPr>
           <w:color w:val="000000"/>
         </w:rPr>
-        <w:t xml:space="preserve">1. </w:t>
-      </w:r>
-      <w:r>
-        <w:rPr>
-          <w:color w:val="000000"/>
-        </w:rPr>
-        <w:t>When a new client comes in, the receptionist needs to create a client object to assign its id and name.</w:t>
+        <w:t>1. When a new client comes in, the receptionist needs to create a client object to assign its id and name.</w:t>
       </w:r>
     </w:p>
     <w:p>
@@ -9503,19 +10735,7 @@
         <w:rPr>
           <w:color w:val="000000"/>
         </w:rPr>
-        <w:t>The id will be auto</w:t>
-      </w:r>
-      <w:r>
-        <w:rPr>
-          <w:color w:val="000000"/>
-        </w:rPr>
-        <w:t xml:space="preserve">matically </w:t>
-      </w:r>
-      <w:r>
-        <w:rPr>
-          <w:color w:val="000000"/>
-        </w:rPr>
-        <w:t>incremented every time a client is created.</w:t>
+        <w:t>The id will be automatically incremented every time a client is created.</w:t>
       </w:r>
     </w:p>
     <w:p>
@@ -9547,13 +10767,7 @@
         <w:rPr>
           <w:color w:val="000000"/>
         </w:rPr>
-        <w:t xml:space="preserve">2. </w:t>
-      </w:r>
-      <w:r>
-        <w:rPr>
-          <w:color w:val="000000"/>
-        </w:rPr>
-        <w:t>After that the receptionist will create the order (createOrder()).</w:t>
+        <w:t>2. After that the receptionist will create the order (createOrder()).</w:t>
       </w:r>
     </w:p>
     <w:p>
@@ -9571,13 +10785,7 @@
         <w:rPr>
           <w:color w:val="000000"/>
         </w:rPr>
-        <w:t>I</w:t>
-      </w:r>
-      <w:r>
-        <w:rPr>
-          <w:color w:val="000000"/>
-        </w:rPr>
-        <w:t>nput the clientId (can query the getLastClientIdUsed()), completionTime and the service type.</w:t>
+        <w:t>Input the clientId (can query the getLastClientIdUsed()), completionTime and the service type.</w:t>
       </w:r>
     </w:p>
     <w:p>
@@ -9595,37 +10803,7 @@
         <w:rPr>
           <w:color w:val="000000"/>
         </w:rPr>
-        <w:t>C</w:t>
-      </w:r>
-      <w:r>
-        <w:rPr>
-          <w:color w:val="000000"/>
-        </w:rPr>
-        <w:t>reat</w:t>
-      </w:r>
-      <w:r>
-        <w:rPr>
-          <w:color w:val="000000"/>
-        </w:rPr>
-        <w:t>ion of</w:t>
-      </w:r>
-      <w:r>
-        <w:rPr>
-          <w:color w:val="000000"/>
-        </w:rPr>
-        <w:t xml:space="preserve"> the main order struct with the inputs of the receptionist, with an orderId (auto</w:t>
-      </w:r>
-      <w:r>
-        <w:rPr>
-          <w:color w:val="000000"/>
-        </w:rPr>
-        <w:t xml:space="preserve">matically </w:t>
-      </w:r>
-      <w:r>
-        <w:rPr>
-          <w:color w:val="000000"/>
-        </w:rPr>
-        <w:t>incremented as well).</w:t>
+        <w:t>Creation of the main order struct with the inputs of the receptionist, with an orderId (automatically incremented as well).</w:t>
       </w:r>
     </w:p>
     <w:p>
@@ -9643,19 +10821,7 @@
         <w:rPr>
           <w:color w:val="000000"/>
         </w:rPr>
-        <w:t xml:space="preserve">Create an </w:t>
-      </w:r>
-      <w:r>
-        <w:rPr>
-          <w:color w:val="000000"/>
-        </w:rPr>
-        <w:t xml:space="preserve">object </w:t>
-      </w:r>
-      <w:r>
-        <w:rPr>
-          <w:color w:val="000000"/>
-        </w:rPr>
-        <w:t>order by passing the struct we just created.</w:t>
+        <w:t>Create an object order by passing the struct we just created.</w:t>
       </w:r>
     </w:p>
     <w:p>
@@ -9673,19 +10839,7 @@
         <w:rPr>
           <w:color w:val="000000"/>
         </w:rPr>
-        <w:t xml:space="preserve">Calculates the prices and if it is express (&lt;= 24h) and set them into the struct that is inside the </w:t>
-      </w:r>
-      <w:r>
-        <w:rPr>
-          <w:color w:val="000000"/>
-        </w:rPr>
-        <w:t>object</w:t>
-      </w:r>
-      <w:r>
-        <w:rPr>
-          <w:color w:val="000000"/>
-        </w:rPr>
-        <w:t xml:space="preserve"> order.</w:t>
+        <w:t>Calculates the prices and if it is express (&lt;= 24h) and set them into the struct that is inside the object order.</w:t>
       </w:r>
     </w:p>
     <w:p>
@@ -9766,31 +10920,7 @@
         <w:rPr>
           <w:color w:val="000000"/>
         </w:rPr>
-        <w:t xml:space="preserve">NOTE: at this point all the orders are created and accessed through an order object. </w:t>
-      </w:r>
-      <w:r>
-        <w:rPr>
-          <w:color w:val="000000"/>
-        </w:rPr>
-        <w:t>This</w:t>
-      </w:r>
-      <w:r>
-        <w:rPr>
-          <w:color w:val="000000"/>
-        </w:rPr>
-        <w:t xml:space="preserve"> order object </w:t>
-      </w:r>
-      <w:r>
-        <w:rPr>
-          <w:color w:val="000000"/>
-        </w:rPr>
-        <w:t xml:space="preserve">can be accessed from inside the global </w:t>
-      </w:r>
-      <w:r>
-        <w:rPr>
-          <w:color w:val="000000"/>
-        </w:rPr>
-        <w:t>mainOrders mapping by knowing the id.</w:t>
+        <w:t>NOTE: at this point all the orders are created and accessed through an order object. This order object can be accessed from inside the global mainOrders mapping by knowing the id.</w:t>
       </w:r>
     </w:p>
     <w:p>
@@ -9823,25 +10953,7 @@
         <w:rPr>
           <w:color w:val="000000"/>
         </w:rPr>
-        <w:t xml:space="preserve">3. </w:t>
-      </w:r>
-      <w:r>
-        <w:rPr>
-          <w:color w:val="000000"/>
-        </w:rPr>
-        <w:t>Photographer process</w:t>
-      </w:r>
-      <w:r>
-        <w:rPr>
-          <w:color w:val="000000"/>
-        </w:rPr>
-        <w:t>es</w:t>
-      </w:r>
-      <w:r>
-        <w:rPr>
-          <w:color w:val="000000"/>
-        </w:rPr>
-        <w:t xml:space="preserve"> the orders (will have view functions to query the orders that need to be done)</w:t>
+        <w:t>3. Photographer processes the orders (will have view functions to query the orders that need to be done)</w:t>
       </w:r>
     </w:p>
     <w:p>
@@ -9895,19 +11007,7 @@
         <w:rPr>
           <w:color w:val="000000"/>
         </w:rPr>
-        <w:t>There will be a global variable of type struct (consumedDaily), so the materials consumed for that order will be added into that variable (</w:t>
-      </w:r>
-      <w:r>
-        <w:rPr>
-          <w:color w:val="000000"/>
-        </w:rPr>
-        <w:t xml:space="preserve">later </w:t>
-      </w:r>
-      <w:r>
-        <w:rPr>
-          <w:color w:val="000000"/>
-        </w:rPr>
-        <w:t>will help us to make the report for the admin).</w:t>
+        <w:t>There will be a global variable of type struct (consumedDaily), so the materials consumed for that order will be added into that variable (later will help us to make the report for the admin).</w:t>
       </w:r>
     </w:p>
     <w:p>
@@ -9934,13 +11034,7 @@
         <w:rPr>
           <w:color w:val="000000"/>
         </w:rPr>
-        <w:t xml:space="preserve">4. </w:t>
-      </w:r>
-      <w:r>
-        <w:rPr>
-          <w:color w:val="000000"/>
-        </w:rPr>
-        <w:t>Once the orders are done, the receptionist can charge the clients and mark the order as paid (will have a getter for the orders done and not paid).</w:t>
+        <w:t>4. Once the orders are done, the receptionist can charge the clients and mark the order as paid (will have a getter for the orders done and not paid).</w:t>
       </w:r>
     </w:p>
     <w:p>
@@ -9967,13 +11061,7 @@
         <w:rPr>
           <w:color w:val="000000"/>
         </w:rPr>
-        <w:t xml:space="preserve">5. </w:t>
-      </w:r>
-      <w:r>
-        <w:rPr>
-          <w:color w:val="000000"/>
-        </w:rPr>
-        <w:t>At the end of the day the receptionist will need to create a revenue report for the admin (will have a getter for the order paid and not reported).</w:t>
+        <w:t>5. At the end of the day the receptionist will need to create a revenue report for the admin (will have a getter for the order paid and not reported).</w:t>
       </w:r>
     </w:p>
     <w:p>
@@ -10000,25 +11088,7 @@
         <w:rPr>
           <w:color w:val="000000"/>
         </w:rPr>
-        <w:t xml:space="preserve">6. </w:t>
-      </w:r>
-      <w:r>
-        <w:rPr>
-          <w:color w:val="000000"/>
-        </w:rPr>
-        <w:t xml:space="preserve">The photographer needs to create his report of daily used materials </w:t>
-      </w:r>
-      <w:r>
-        <w:rPr>
-          <w:color w:val="000000"/>
-        </w:rPr>
-        <w:t>as well</w:t>
-      </w:r>
-      <w:r>
-        <w:rPr>
-          <w:color w:val="000000"/>
-        </w:rPr>
-        <w:t>.</w:t>
+        <w:t>6. The photographer needs to create his report of daily used materials as well.</w:t>
       </w:r>
     </w:p>
     <w:p>
@@ -10036,68 +11106,92 @@
         <w:rPr>
           <w:color w:val="000000"/>
         </w:rPr>
-        <w:t xml:space="preserve">The same as </w:t>
-      </w:r>
-      <w:r>
-        <w:rPr>
-          <w:color w:val="000000"/>
-        </w:rPr>
-        <w:t>for the revenue report</w:t>
-      </w:r>
-      <w:r>
-        <w:rPr>
-          <w:color w:val="000000"/>
-        </w:rPr>
-        <w:t>, but easier on the logic, as we will have the global variable consumedMaterials already sum</w:t>
-      </w:r>
-      <w:r>
-        <w:rPr>
-          <w:color w:val="000000"/>
-        </w:rPr>
-        <w:t>med</w:t>
-      </w:r>
-      <w:r>
-        <w:rPr>
-          <w:color w:val="000000"/>
-        </w:rPr>
-        <w:t xml:space="preserve"> up. </w:t>
-      </w:r>
-      <w:r>
-        <w:rPr>
-          <w:color w:val="000000"/>
-        </w:rPr>
-        <w:t xml:space="preserve">Store that value </w:t>
-      </w:r>
-      <w:r>
-        <w:rPr>
-          <w:color w:val="000000"/>
-        </w:rPr>
-        <w:t>a</w:t>
-      </w:r>
-      <w:r>
-        <w:rPr>
-          <w:color w:val="000000"/>
-        </w:rPr>
-        <w:t xml:space="preserve">nd </w:t>
-      </w:r>
-      <w:r>
-        <w:rPr>
-          <w:color w:val="000000"/>
-        </w:rPr>
-        <w:t>reset the variable for the next day.</w:t>
+        <w:t>The same as for the revenue report, but easier on the logic, as we will have the global variable consumedMaterials already summed up. Store that value and reset the variable for the next day.</w:t>
       </w:r>
     </w:p>
     <w:p>
       <w:pPr>
+        <w:pStyle w:val="Normal"/>
+        <w:rPr>
+          <w:color w:val="000000"/>
+        </w:rPr>
+      </w:pPr>
+      <w:r>
+        <w:rPr>
+          <w:color w:val="000000"/>
+        </w:rPr>
+      </w:r>
+    </w:p>
+    <w:p>
+      <w:pPr>
+        <w:pStyle w:val="Normal"/>
+        <w:rPr>
+          <w:color w:val="000000"/>
+        </w:rPr>
+      </w:pPr>
+      <w:r>
+        <w:rPr>
+          <w:color w:val="000000"/>
+        </w:rPr>
+        <w:drawing>
+          <wp:anchor behindDoc="0" distT="0" distB="0" distL="0" distR="0" simplePos="0" locked="0" layoutInCell="0" allowOverlap="1" relativeHeight="5">
+            <wp:simplePos x="0" y="0"/>
+            <wp:positionH relativeFrom="column">
+              <wp:align>center</wp:align>
+            </wp:positionH>
+            <wp:positionV relativeFrom="paragraph">
+              <wp:posOffset>635</wp:posOffset>
+            </wp:positionV>
+            <wp:extent cx="1586865" cy="4832985"/>
+            <wp:effectExtent l="0" t="0" r="0" b="0"/>
+            <wp:wrapTopAndBottom/>
+            <wp:docPr id="4" name="Image2"/>
+            <wp:cNvGraphicFramePr>
+              <a:graphicFrameLocks xmlns:a="http://schemas.openxmlformats.org/drawingml/2006/main" noChangeAspect="1"/>
+            </wp:cNvGraphicFramePr>
+            <a:graphic xmlns:a="http://schemas.openxmlformats.org/drawingml/2006/main">
+              <a:graphicData uri="http://schemas.openxmlformats.org/drawingml/2006/picture">
+                <pic:pic xmlns:pic="http://schemas.openxmlformats.org/drawingml/2006/picture">
+                  <pic:nvPicPr>
+                    <pic:cNvPr id="4" name="Image2"/>
+                    <pic:cNvPicPr>
+                      <a:picLocks noChangeAspect="1" noChangeArrowheads="1"/>
+                    </pic:cNvPicPr>
+                  </pic:nvPicPr>
+                  <pic:blipFill>
+                    <a:blip r:embed="rId9"/>
+                    <a:stretch>
+                      <a:fillRect/>
+                    </a:stretch>
+                  </pic:blipFill>
+                  <pic:spPr bwMode="auto">
+                    <a:xfrm>
+                      <a:off x="0" y="0"/>
+                      <a:ext cx="1586865" cy="4832985"/>
+                    </a:xfrm>
+                    <a:prstGeom prst="rect">
+                      <a:avLst/>
+                    </a:prstGeom>
+                    <a:noFill/>
+                  </pic:spPr>
+                </pic:pic>
+              </a:graphicData>
+            </a:graphic>
+          </wp:anchor>
+        </w:drawing>
+      </w:r>
+    </w:p>
+    <w:p>
+      <w:pPr>
         <w:pStyle w:val="Heading1"/>
         <w:rPr/>
       </w:pPr>
-      <w:bookmarkStart w:id="22" w:name="_Toc210821159"/>
+      <w:bookmarkStart w:id="20" w:name="_Toc210821159"/>
       <w:r>
         <w:rPr/>
         <w:t>8. Enumerations &amp; Constants</w:t>
       </w:r>
-      <w:bookmarkEnd w:id="22"/>
+      <w:bookmarkEnd w:id="20"/>
     </w:p>
     <w:p>
       <w:pPr>
@@ -10324,7 +11418,7 @@
         <w:pStyle w:val="Heading1"/>
         <w:rPr/>
       </w:pPr>
-      <w:bookmarkStart w:id="23" w:name="_Toc210821160"/>
+      <w:bookmarkStart w:id="21" w:name="_Toc210821160"/>
       <w:r>
         <w:rPr>
           <w:lang w:val="ru-RU"/>
@@ -10335,7 +11429,7 @@
         <w:rPr/>
         <w:t>. Validation Rules &amp; Future Work</w:t>
       </w:r>
-      <w:bookmarkEnd w:id="23"/>
+      <w:bookmarkEnd w:id="21"/>
     </w:p>
     <w:p>
       <w:pPr>
@@ -10456,7 +11550,7 @@
         <w:pStyle w:val="Heading1"/>
         <w:rPr/>
       </w:pPr>
-      <w:bookmarkStart w:id="24" w:name="_Toc210821161"/>
+      <w:bookmarkStart w:id="22" w:name="_Toc210821161"/>
       <w:r>
         <w:rPr>
           <w:lang w:val="ru-RU"/>
@@ -10467,7 +11561,7 @@
         <w:rPr/>
         <w:t>. Traceability Matrix</w:t>
       </w:r>
-      <w:bookmarkEnd w:id="24"/>
+      <w:bookmarkEnd w:id="22"/>
     </w:p>
     <w:p>
       <w:pPr>
@@ -10597,63 +11691,6 @@
         </w:tc>
       </w:tr>
       <w:tr>
-        <w:trPr/>
-        <w:tc>
-          <w:tcPr>
-            <w:tcW w:w="4425" w:type="dxa"/>
-            <w:tcBorders>
-              <w:top w:val="single" w:sz="4" w:space="0" w:color="000000"/>
-              <w:start w:val="single" w:sz="4" w:space="0" w:color="000000"/>
-              <w:bottom w:val="single" w:sz="4" w:space="0" w:color="000000"/>
-              <w:end w:val="single" w:sz="4" w:space="0" w:color="000000"/>
-            </w:tcBorders>
-            <w:vAlign w:val="center"/>
-          </w:tcPr>
-          <w:p>
-            <w:pPr>
-              <w:pStyle w:val="Normal"/>
-              <w:spacing w:before="0" w:after="200"/>
-              <w:rPr>
-                <w:color w:val="008000"/>
-              </w:rPr>
-            </w:pPr>
-            <w:r>
-              <w:rPr>
-                <w:color w:val="008000"/>
-              </w:rPr>
-              <w:t>"As a client, I want to place an order"</w:t>
-            </w:r>
-          </w:p>
-        </w:tc>
-        <w:tc>
-          <w:tcPr>
-            <w:tcW w:w="4230" w:type="dxa"/>
-            <w:tcBorders>
-              <w:top w:val="single" w:sz="4" w:space="0" w:color="000000"/>
-              <w:start w:val="single" w:sz="4" w:space="0" w:color="000000"/>
-              <w:bottom w:val="single" w:sz="4" w:space="0" w:color="000000"/>
-              <w:end w:val="single" w:sz="4" w:space="0" w:color="000000"/>
-            </w:tcBorders>
-            <w:vAlign w:val="center"/>
-          </w:tcPr>
-          <w:p>
-            <w:pPr>
-              <w:pStyle w:val="Normal"/>
-              <w:spacing w:before="0" w:after="200"/>
-              <w:rPr>
-                <w:color w:val="008000"/>
-              </w:rPr>
-            </w:pPr>
-            <w:r>
-              <w:rPr>
-                <w:color w:val="008000"/>
-              </w:rPr>
-              <w:t>Client::createOrder()</w:t>
-            </w:r>
-          </w:p>
-        </w:tc>
-      </w:tr>
-      <w:tr>
         <w:trPr>
           <w:trHeight w:val="2050" w:hRule="atLeast"/>
         </w:trPr>
@@ -11149,12 +12186,12 @@
         <w:pStyle w:val="Heading1"/>
         <w:rPr/>
       </w:pPr>
-      <w:bookmarkStart w:id="25" w:name="_Toc210821162"/>
+      <w:bookmarkStart w:id="23" w:name="_Toc210821162"/>
       <w:r>
         <w:rPr/>
         <w:t>11. Code Structure and File Mapping</w:t>
       </w:r>
-      <w:bookmarkEnd w:id="25"/>
+      <w:bookmarkEnd w:id="23"/>
     </w:p>
     <w:p>
       <w:pPr>
@@ -11340,13 +12377,7 @@
               <w:rPr>
                 <w:color w:val="000000"/>
               </w:rPr>
-              <w:t>main.c++</w:t>
-            </w:r>
-            <w:r>
-              <w:rPr>
-                <w:color w:val="000000"/>
-              </w:rPr>
-              <w:t xml:space="preserve"> </w:t>
+              <w:t xml:space="preserve">main.c++ </w:t>
             </w:r>
           </w:p>
         </w:tc>
@@ -11726,7 +12757,7 @@
         <w:pStyle w:val="Heading1"/>
         <w:rPr/>
       </w:pPr>
-      <w:bookmarkStart w:id="26" w:name="_Toc210821163"/>
+      <w:bookmarkStart w:id="24" w:name="_Toc210821163"/>
       <w:r>
         <w:rPr/>
         <w:t>1</w:t>
@@ -11741,7 +12772,7 @@
         <w:rPr/>
         <w:t>. Revision History</w:t>
       </w:r>
-      <w:bookmarkEnd w:id="26"/>
+      <w:bookmarkEnd w:id="24"/>
     </w:p>
     <w:p>
       <w:pPr>
@@ -11947,7 +12978,7 @@
     </w:r>
     <w:r>
       <w:rPr/>
-      <w:t>12</w:t>
+      <w:t>18</w:t>
     </w:r>
     <w:r>
       <w:rPr/>
@@ -11990,7 +13021,7 @@
     </w:r>
     <w:r>
       <w:rPr/>
-      <w:t>13</w:t>
+      <w:t>17</w:t>
     </w:r>
     <w:r>
       <w:rPr/>
@@ -12228,6 +13259,7 @@
         </w:tabs>
         <w:ind w:start="1080" w:hanging="360"/>
       </w:pPr>
+      <w:rPr/>
     </w:lvl>
     <w:lvl w:ilvl="2">
       <w:start w:val="1"/>
@@ -12240,6 +13272,7 @@
         </w:tabs>
         <w:ind w:start="1440" w:hanging="360"/>
       </w:pPr>
+      <w:rPr/>
     </w:lvl>
     <w:lvl w:ilvl="3">
       <w:start w:val="1"/>
@@ -12252,6 +13285,7 @@
         </w:tabs>
         <w:ind w:start="1800" w:hanging="360"/>
       </w:pPr>
+      <w:rPr/>
     </w:lvl>
     <w:lvl w:ilvl="4">
       <w:start w:val="1"/>
@@ -12264,6 +13298,7 @@
         </w:tabs>
         <w:ind w:start="2160" w:hanging="360"/>
       </w:pPr>
+      <w:rPr/>
     </w:lvl>
     <w:lvl w:ilvl="5">
       <w:start w:val="1"/>
@@ -12276,6 +13311,7 @@
         </w:tabs>
         <w:ind w:start="2520" w:hanging="360"/>
       </w:pPr>
+      <w:rPr/>
     </w:lvl>
     <w:lvl w:ilvl="6">
       <w:start w:val="1"/>
@@ -12288,6 +13324,7 @@
         </w:tabs>
         <w:ind w:start="2880" w:hanging="360"/>
       </w:pPr>
+      <w:rPr/>
     </w:lvl>
     <w:lvl w:ilvl="7">
       <w:start w:val="1"/>
@@ -12300,6 +13337,7 @@
         </w:tabs>
         <w:ind w:start="3240" w:hanging="360"/>
       </w:pPr>
+      <w:rPr/>
     </w:lvl>
     <w:lvl w:ilvl="8">
       <w:start w:val="1"/>
@@ -12312,6 +13350,7 @@
         </w:tabs>
         <w:ind w:start="3600" w:hanging="360"/>
       </w:pPr>
+      <w:rPr/>
     </w:lvl>
   </w:abstractNum>
   <w:abstractNum w:abstractNumId="2">
@@ -13368,6 +14407,143 @@
     </w:lvl>
   </w:abstractNum>
   <w:abstractNum w:abstractNumId="10">
+    <w:lvl w:ilvl="0">
+      <w:start w:val="1"/>
+      <w:numFmt w:val="bullet"/>
+      <w:lvlText w:val=""/>
+      <w:lvlJc w:val="start"/>
+      <w:pPr>
+        <w:tabs>
+          <w:tab w:val="num" w:pos="227"/>
+        </w:tabs>
+        <w:ind w:start="227" w:hanging="227"/>
+      </w:pPr>
+      <w:rPr>
+        <w:rFonts w:ascii="Symbol" w:hAnsi="Symbol" w:cs="Symbol" w:hint="default"/>
+      </w:rPr>
+    </w:lvl>
+    <w:lvl w:ilvl="1">
+      <w:start w:val="1"/>
+      <w:numFmt w:val="bullet"/>
+      <w:lvlText w:val=""/>
+      <w:lvlJc w:val="start"/>
+      <w:pPr>
+        <w:tabs>
+          <w:tab w:val="num" w:pos="454"/>
+        </w:tabs>
+        <w:ind w:start="454" w:hanging="227"/>
+      </w:pPr>
+      <w:rPr>
+        <w:rFonts w:ascii="Symbol" w:hAnsi="Symbol" w:cs="Symbol" w:hint="default"/>
+      </w:rPr>
+    </w:lvl>
+    <w:lvl w:ilvl="2">
+      <w:start w:val="1"/>
+      <w:numFmt w:val="bullet"/>
+      <w:lvlText w:val=""/>
+      <w:lvlJc w:val="start"/>
+      <w:pPr>
+        <w:tabs>
+          <w:tab w:val="num" w:pos="680"/>
+        </w:tabs>
+        <w:ind w:start="680" w:hanging="227"/>
+      </w:pPr>
+      <w:rPr>
+        <w:rFonts w:ascii="Symbol" w:hAnsi="Symbol" w:cs="Symbol" w:hint="default"/>
+      </w:rPr>
+    </w:lvl>
+    <w:lvl w:ilvl="3">
+      <w:start w:val="1"/>
+      <w:numFmt w:val="bullet"/>
+      <w:lvlText w:val=""/>
+      <w:lvlJc w:val="start"/>
+      <w:pPr>
+        <w:tabs>
+          <w:tab w:val="num" w:pos="907"/>
+        </w:tabs>
+        <w:ind w:start="907" w:hanging="227"/>
+      </w:pPr>
+      <w:rPr>
+        <w:rFonts w:ascii="Symbol" w:hAnsi="Symbol" w:cs="Symbol" w:hint="default"/>
+      </w:rPr>
+    </w:lvl>
+    <w:lvl w:ilvl="4">
+      <w:start w:val="1"/>
+      <w:numFmt w:val="bullet"/>
+      <w:lvlText w:val=""/>
+      <w:lvlJc w:val="start"/>
+      <w:pPr>
+        <w:tabs>
+          <w:tab w:val="num" w:pos="1134"/>
+        </w:tabs>
+        <w:ind w:start="1134" w:hanging="227"/>
+      </w:pPr>
+      <w:rPr>
+        <w:rFonts w:ascii="Symbol" w:hAnsi="Symbol" w:cs="Symbol" w:hint="default"/>
+      </w:rPr>
+    </w:lvl>
+    <w:lvl w:ilvl="5">
+      <w:start w:val="1"/>
+      <w:numFmt w:val="bullet"/>
+      <w:lvlText w:val=""/>
+      <w:lvlJc w:val="start"/>
+      <w:pPr>
+        <w:tabs>
+          <w:tab w:val="num" w:pos="1361"/>
+        </w:tabs>
+        <w:ind w:start="1361" w:hanging="227"/>
+      </w:pPr>
+      <w:rPr>
+        <w:rFonts w:ascii="Symbol" w:hAnsi="Symbol" w:cs="Symbol" w:hint="default"/>
+      </w:rPr>
+    </w:lvl>
+    <w:lvl w:ilvl="6">
+      <w:start w:val="1"/>
+      <w:numFmt w:val="bullet"/>
+      <w:lvlText w:val=""/>
+      <w:lvlJc w:val="start"/>
+      <w:pPr>
+        <w:tabs>
+          <w:tab w:val="num" w:pos="1587"/>
+        </w:tabs>
+        <w:ind w:start="1587" w:hanging="227"/>
+      </w:pPr>
+      <w:rPr>
+        <w:rFonts w:ascii="Symbol" w:hAnsi="Symbol" w:cs="Symbol" w:hint="default"/>
+      </w:rPr>
+    </w:lvl>
+    <w:lvl w:ilvl="7">
+      <w:start w:val="1"/>
+      <w:numFmt w:val="bullet"/>
+      <w:lvlText w:val=""/>
+      <w:lvlJc w:val="start"/>
+      <w:pPr>
+        <w:tabs>
+          <w:tab w:val="num" w:pos="1814"/>
+        </w:tabs>
+        <w:ind w:start="1814" w:hanging="227"/>
+      </w:pPr>
+      <w:rPr>
+        <w:rFonts w:ascii="Symbol" w:hAnsi="Symbol" w:cs="Symbol" w:hint="default"/>
+      </w:rPr>
+    </w:lvl>
+    <w:lvl w:ilvl="8">
+      <w:start w:val="1"/>
+      <w:numFmt w:val="bullet"/>
+      <w:lvlText w:val=""/>
+      <w:lvlJc w:val="start"/>
+      <w:pPr>
+        <w:tabs>
+          <w:tab w:val="num" w:pos="2041"/>
+        </w:tabs>
+        <w:ind w:start="2041" w:hanging="227"/>
+      </w:pPr>
+      <w:rPr>
+        <w:rFonts w:ascii="Symbol" w:hAnsi="Symbol" w:cs="Symbol" w:hint="default"/>
+      </w:rPr>
+    </w:lvl>
+  </w:abstractNum>
+  <w:abstractNum w:abstractNumId="11">
     <w:lvl w:ilvl="0">
       <w:start w:val="1"/>
       <w:numFmt w:val="none"/>
@@ -13515,6 +14691,9 @@
   </w:num>
   <w:num w:numId="10">
     <w:abstractNumId w:val="10"/>
+  </w:num>
+  <w:num w:numId="11">
+    <w:abstractNumId w:val="11"/>
   </w:num>
 </w:numbering>
 </file>
@@ -13920,6 +15099,7 @@
     <w:rsid w:val="00e50b83"/>
     <w:pPr>
       <w:widowControl/>
+      <w:suppressAutoHyphens w:val="true"/>
       <w:bidi w:val="0"/>
       <w:spacing w:lineRule="auto" w:line="276" w:before="0" w:after="200"/>
       <w:jc w:val="start"/>
@@ -14926,7 +16106,7 @@
       <w:kern w:val="0"/>
       <w:sz w:val="22"/>
       <w:szCs w:val="22"/>
-      <w:lang w:eastAsia="ar-SA" w:val="en-US" w:bidi="en-US"/>
+      <w:lang w:val="en-US" w:eastAsia="ar-SA" w:bidi="en-US"/>
     </w:rPr>
   </w:style>
   <w:style w:type="paragraph" w:styleId="21" w:customStyle="1">
@@ -14949,7 +16129,7 @@
       <w:kern w:val="0"/>
       <w:sz w:val="22"/>
       <w:szCs w:val="22"/>
-      <w:lang w:eastAsia="ar-SA" w:val="en-US" w:bidi="en-US"/>
+      <w:lang w:val="en-US" w:eastAsia="ar-SA" w:bidi="en-US"/>
     </w:rPr>
   </w:style>
   <w:style w:type="paragraph" w:styleId="TOC1">
@@ -15557,6 +16737,7 @@
     <w:rsid w:val="00e50b83"/>
     <w:pPr>
       <w:widowControl/>
+      <w:suppressAutoHyphens w:val="true"/>
       <w:bidi w:val="0"/>
       <w:spacing w:lineRule="auto" w:line="240" w:before="0" w:after="0"/>
       <w:jc w:val="start"/>
@@ -15738,11 +16919,38 @@
     </w:pPr>
     <w:rPr/>
   </w:style>
+  <w:style w:type="paragraph" w:styleId="normal1">
+    <w:name w:val="normal1"/>
+    <w:qFormat/>
+    <w:pPr>
+      <w:widowControl w:val="false"/>
+      <w:suppressAutoHyphens w:val="true"/>
+      <w:bidi w:val="0"/>
+      <w:spacing w:before="0" w:after="0"/>
+      <w:jc w:val="both"/>
+    </w:pPr>
+    <w:rPr>
+      <w:rFonts w:ascii="Times New Roman" w:hAnsi="Times New Roman" w:eastAsia="FreeSans" w:cs="FreeSans"/>
+      <w:color w:val="auto"/>
+      <w:kern w:val="0"/>
+      <w:sz w:val="20"/>
+      <w:szCs w:val="20"/>
+      <w:lang w:val="en-US" w:eastAsia="zh-CN" w:bidi="hi-IN"/>
+    </w:rPr>
+  </w:style>
   <w:style w:type="numbering" w:styleId="NoList" w:default="1">
     <w:name w:val="No List"/>
     <w:uiPriority w:val="99"/>
     <w:semiHidden/>
     <w:unhideWhenUsed/>
+    <w:qFormat/>
+  </w:style>
+  <w:style w:type="numbering" w:styleId="Numbering123">
+    <w:name w:val="Numbering 123"/>
+    <w:qFormat/>
+  </w:style>
+  <w:style w:type="numbering" w:styleId="Bulletuser">
+    <w:name w:val="Bullet • (user)"/>
     <w:qFormat/>
   </w:style>
   <w:style w:type="table" w:default="1" w:styleId="TableNormal">

</xml_diff>